<commit_message>
removed some white space
</commit_message>
<xml_diff>
--- a/n15/docs/Design Specification.docx
+++ b/n15/docs/Design Specification.docx
@@ -2369,33 +2369,37 @@
           </wp:inline>
         </w:drawing>
       </w:r>
-    </w:p>
-    <w:p/>
-    <w:p/>
-    <w:p>
-      <w:pPr>
-        <w:jc w:val="center"/>
-      </w:pPr>
-    </w:p>
-    <w:p/>
-    <w:p>
-      <w:pPr>
-        <w:pStyle w:val="Heading2"/>
-      </w:pPr>
       <w:bookmarkStart w:id="13" w:name="_Toc216495263"/>
       <w:bookmarkStart w:id="14" w:name="_Toc347309614"/>
     </w:p>
     <w:p>
       <w:pPr>
+        <w:spacing w:after="0" w:line="240" w:lineRule="auto"/>
+        <w:rPr>
+          <w:rFonts w:ascii="Cambria" w:hAnsi="Cambria" w:cs="Times New Roman"/>
+          <w:b/>
+          <w:bCs/>
+          <w:color w:val="4F81BD"/>
+          <w:sz w:val="26"/>
+          <w:szCs w:val="26"/>
+          <w:lang w:val="en-US" w:eastAsia="en-US" w:bidi="ar-SA"/>
+        </w:rPr>
+      </w:pPr>
+      <w:r>
+        <w:br w:type="page"/>
+      </w:r>
+    </w:p>
+    <w:p>
+      <w:pPr>
         <w:pStyle w:val="Heading2"/>
       </w:pPr>
       <w:r>
+        <w:lastRenderedPageBreak/>
         <w:t>Class Description</w:t>
       </w:r>
       <w:bookmarkEnd w:id="13"/>
       <w:bookmarkEnd w:id="14"/>
     </w:p>
-    <w:p/>
     <w:p>
       <w:r>
         <w:rPr>
@@ -3280,19 +3284,35 @@
     </w:p>
     <w:p>
       <w:pPr>
-        <w:pStyle w:val="Heading2"/>
-      </w:pPr>
-    </w:p>
-    <w:p>
-      <w:pPr>
-        <w:pStyle w:val="Heading1"/>
-      </w:pPr>
-      <w:r>
-        <w:br w:type="page"/>
-      </w:r>
+        <w:spacing w:after="0" w:line="240" w:lineRule="auto"/>
+        <w:rPr>
+          <w:rFonts w:ascii="Cambria" w:hAnsi="Cambria" w:cs="Times New Roman"/>
+          <w:b/>
+          <w:bCs/>
+          <w:color w:val="4F81BD"/>
+          <w:sz w:val="26"/>
+          <w:szCs w:val="26"/>
+          <w:lang w:val="en-US" w:eastAsia="en-US" w:bidi="ar-SA"/>
+        </w:rPr>
+      </w:pPr>
       <w:bookmarkStart w:id="21" w:name="_Toc216495267"/>
       <w:bookmarkStart w:id="22" w:name="_Toc347309618"/>
       <w:r>
+        <w:rPr>
+          <w:color w:val="4F81BD"/>
+          <w:sz w:val="26"/>
+          <w:szCs w:val="26"/>
+        </w:rPr>
+        <w:br w:type="page"/>
+      </w:r>
+    </w:p>
+    <w:p>
+      <w:pPr>
+        <w:pStyle w:val="Heading1"/>
+      </w:pPr>
+      <w:bookmarkStart w:id="23" w:name="_GoBack"/>
+      <w:bookmarkEnd w:id="23"/>
+      <w:r>
         <w:lastRenderedPageBreak/>
         <w:t>Detailed Design</w:t>
       </w:r>
@@ -3303,13 +3323,13 @@
       <w:pPr>
         <w:pStyle w:val="Heading2"/>
       </w:pPr>
-      <w:bookmarkStart w:id="23" w:name="_Toc216495268"/>
-      <w:bookmarkStart w:id="24" w:name="_Toc347309619"/>
+      <w:bookmarkStart w:id="24" w:name="_Toc216495268"/>
+      <w:bookmarkStart w:id="25" w:name="_Toc347309619"/>
       <w:r>
         <w:t>Sequence Diagrams</w:t>
       </w:r>
-      <w:bookmarkEnd w:id="23"/>
       <w:bookmarkEnd w:id="24"/>
+      <w:bookmarkEnd w:id="25"/>
     </w:p>
     <w:p>
       <w:pPr>
@@ -3828,14 +3848,14 @@
       <w:r>
         <w:br w:type="page"/>
       </w:r>
-      <w:bookmarkStart w:id="25" w:name="_Toc216495269"/>
-      <w:bookmarkStart w:id="26" w:name="_Toc347309620"/>
+      <w:bookmarkStart w:id="26" w:name="_Toc216495269"/>
+      <w:bookmarkStart w:id="27" w:name="_Toc347309620"/>
       <w:r>
         <w:lastRenderedPageBreak/>
         <w:t>Change log</w:t>
       </w:r>
-      <w:bookmarkEnd w:id="25"/>
       <w:bookmarkEnd w:id="26"/>
+      <w:bookmarkEnd w:id="27"/>
     </w:p>
     <w:tbl>
       <w:tblPr>
@@ -4275,8 +4295,6 @@
               </w:rPr>
               <w:t>cew10</w:t>
             </w:r>
-            <w:bookmarkStart w:id="27" w:name="_GoBack"/>
-            <w:bookmarkEnd w:id="27"/>
           </w:p>
         </w:tc>
       </w:tr>
@@ -4451,7 +4469,7 @@
         <w:rFonts w:ascii="Cambria" w:hAnsi="Cambria"/>
         <w:noProof/>
       </w:rPr>
-      <w:t>15</w:t>
+      <w:t>13</w:t>
     </w:r>
     <w:r>
       <w:rPr>
@@ -6466,7 +6484,7 @@
 </file>
 
 <file path=customXml/itemProps1.xml><?xml version="1.0" encoding="utf-8"?>
-<ds:datastoreItem xmlns:ds="http://schemas.openxmlformats.org/officeDocument/2006/customXml" ds:itemID="{D6DF90BB-59CC-41E5-AEB8-86F302E00716}">
+<ds:datastoreItem xmlns:ds="http://schemas.openxmlformats.org/officeDocument/2006/customXml" ds:itemID="{5AAC02C6-52E5-40A6-9B72-53DECB443409}">
   <ds:schemaRefs>
     <ds:schemaRef ds:uri="http://schemas.openxmlformats.org/officeDocument/2006/bibliography"/>
   </ds:schemaRefs>

</xml_diff>

<commit_message>
Updated with new UML design
</commit_message>
<xml_diff>
--- a/n15/docs/Design Specification.docx
+++ b/n15/docs/Design Specification.docx
@@ -1,6 +1,6 @@
 
 <file path=word/document.xml><?xml version="1.0" encoding="utf-8"?>
-<w:document xmlns:wpc="http://schemas.microsoft.com/office/word/2010/wordprocessingCanvas" xmlns:mc="http://schemas.openxmlformats.org/markup-compatibility/2006" xmlns:o="urn:schemas-microsoft-com:office:office" xmlns:r="http://schemas.openxmlformats.org/officeDocument/2006/relationships" xmlns:m="http://schemas.openxmlformats.org/officeDocument/2006/math" xmlns:v="urn:schemas-microsoft-com:vml" xmlns:wp14="http://schemas.microsoft.com/office/word/2010/wordprocessingDrawing" xmlns:wp="http://schemas.openxmlformats.org/drawingml/2006/wordprocessingDrawing" xmlns:w10="urn:schemas-microsoft-com:office:word" xmlns:w="http://schemas.openxmlformats.org/wordprocessingml/2006/main" xmlns:w14="http://schemas.microsoft.com/office/word/2010/wordml" xmlns:wpg="http://schemas.microsoft.com/office/word/2010/wordprocessingGroup" xmlns:wpi="http://schemas.microsoft.com/office/word/2010/wordprocessingInk" xmlns:wne="http://schemas.microsoft.com/office/word/2006/wordml" xmlns:wps="http://schemas.microsoft.com/office/word/2010/wordprocessingShape" mc:Ignorable="w14 wp14">
+<w:document xmlns:wpc="http://schemas.microsoft.com/office/word/2010/wordprocessingCanvas" xmlns:mo="http://schemas.microsoft.com/office/mac/office/2008/main" xmlns:mc="http://schemas.openxmlformats.org/markup-compatibility/2006" xmlns:mv="urn:schemas-microsoft-com:mac:vml" xmlns:o="urn:schemas-microsoft-com:office:office" xmlns:r="http://schemas.openxmlformats.org/officeDocument/2006/relationships" xmlns:m="http://schemas.openxmlformats.org/officeDocument/2006/math" xmlns:v="urn:schemas-microsoft-com:vml" xmlns:wp14="http://schemas.microsoft.com/office/word/2010/wordprocessingDrawing" xmlns:wp="http://schemas.openxmlformats.org/drawingml/2006/wordprocessingDrawing" xmlns:w10="urn:schemas-microsoft-com:office:word" xmlns:w="http://schemas.openxmlformats.org/wordprocessingml/2006/main" xmlns:w14="http://schemas.microsoft.com/office/word/2010/wordml" xmlns:wpg="http://schemas.microsoft.com/office/word/2010/wordprocessingGroup" xmlns:wpi="http://schemas.microsoft.com/office/word/2010/wordprocessingInk" xmlns:wne="http://schemas.microsoft.com/office/word/2006/wordml" xmlns:wps="http://schemas.microsoft.com/office/word/2010/wordprocessingShape" mc:Ignorable="w14 wp14">
   <w:body>
     <w:p>
       <w:pPr>
@@ -207,6 +207,26 @@
               <w:t>Samy</w:t>
             </w:r>
             <w:proofErr w:type="spellEnd"/>
+            <w:r>
+              <w:rPr>
+                <w:b/>
+                <w:bCs/>
+                <w:sz w:val="18"/>
+                <w:szCs w:val="18"/>
+              </w:rPr>
+              <w:t xml:space="preserve">, Sam </w:t>
+            </w:r>
+            <w:proofErr w:type="spellStart"/>
+            <w:r>
+              <w:rPr>
+                <w:b/>
+                <w:bCs/>
+                <w:sz w:val="18"/>
+                <w:szCs w:val="18"/>
+              </w:rPr>
+              <w:t>Sherar</w:t>
+            </w:r>
+            <w:proofErr w:type="spellEnd"/>
           </w:p>
         </w:tc>
       </w:tr>
@@ -328,7 +348,7 @@
                 <w:sz w:val="18"/>
                 <w:szCs w:val="18"/>
               </w:rPr>
-              <w:t>2</w:t>
+              <w:t>14</w:t>
             </w:r>
             <w:r>
               <w:rPr>
@@ -338,7 +358,7 @@
                 <w:szCs w:val="18"/>
                 <w:vertAlign w:val="superscript"/>
               </w:rPr>
-              <w:t>nd</w:t>
+              <w:t>th</w:t>
             </w:r>
             <w:r>
               <w:rPr>
@@ -347,7 +367,7 @@
                 <w:sz w:val="18"/>
                 <w:szCs w:val="18"/>
               </w:rPr>
-              <w:t xml:space="preserve"> December 2012</w:t>
+              <w:t xml:space="preserve"> February 2013</w:t>
             </w:r>
           </w:p>
         </w:tc>
@@ -403,7 +423,16 @@
                 <w:sz w:val="18"/>
                 <w:szCs w:val="18"/>
               </w:rPr>
-              <w:t>1.2</w:t>
+              <w:t>1.</w:t>
+            </w:r>
+            <w:r>
+              <w:rPr>
+                <w:b/>
+                <w:bCs/>
+                <w:sz w:val="18"/>
+                <w:szCs w:val="18"/>
+              </w:rPr>
+              <w:t>3</w:t>
             </w:r>
           </w:p>
         </w:tc>
@@ -459,8 +488,10 @@
                 <w:sz w:val="18"/>
                 <w:szCs w:val="18"/>
               </w:rPr>
-              <w:t>Draft</w:t>
-            </w:r>
+              <w:t>Final</w:t>
+            </w:r>
+            <w:bookmarkStart w:id="0" w:name="_GoBack"/>
+            <w:bookmarkEnd w:id="0"/>
           </w:p>
         </w:tc>
       </w:tr>
@@ -895,8 +926,7 @@
               <w:rFonts w:eastAsiaTheme="minorEastAsia" w:cstheme="minorBidi"/>
               <w:b w:val="0"/>
               <w:noProof/>
-              <w:sz w:val="22"/>
-              <w:szCs w:val="22"/>
+              <w:lang w:val="en-US" w:eastAsia="ja-JP" w:bidi="ar-SA"/>
             </w:rPr>
           </w:pPr>
           <w:r>
@@ -914,64 +944,53 @@
             </w:rPr>
             <w:fldChar w:fldCharType="separate"/>
           </w:r>
-          <w:hyperlink w:anchor="_Toc347309608" w:history="1">
-            <w:r>
-              <w:rPr>
-                <w:rStyle w:val="Hyperlink"/>
-                <w:noProof/>
-                <w:lang w:bidi="ar-SA"/>
-              </w:rPr>
-              <w:t>Introduction</w:t>
-            </w:r>
-            <w:r>
-              <w:rPr>
-                <w:noProof/>
-                <w:webHidden/>
-              </w:rPr>
-              <w:tab/>
-            </w:r>
-            <w:r>
-              <w:rPr>
-                <w:noProof/>
-                <w:webHidden/>
-              </w:rPr>
-              <w:fldChar w:fldCharType="begin"/>
-            </w:r>
-            <w:r>
-              <w:rPr>
-                <w:noProof/>
-                <w:webHidden/>
-              </w:rPr>
-              <w:instrText xml:space="preserve"> PAGEREF _Toc347309608 \h </w:instrText>
-            </w:r>
-            <w:r>
-              <w:rPr>
-                <w:noProof/>
-                <w:webHidden/>
-              </w:rPr>
-            </w:r>
-            <w:r>
-              <w:rPr>
-                <w:noProof/>
-                <w:webHidden/>
-              </w:rPr>
-              <w:fldChar w:fldCharType="separate"/>
-            </w:r>
-            <w:r>
-              <w:rPr>
-                <w:noProof/>
-                <w:webHidden/>
-              </w:rPr>
-              <w:t>3</w:t>
-            </w:r>
-            <w:r>
-              <w:rPr>
-                <w:noProof/>
-                <w:webHidden/>
-              </w:rPr>
-              <w:fldChar w:fldCharType="end"/>
-            </w:r>
-          </w:hyperlink>
+          <w:r>
+            <w:rPr>
+              <w:noProof/>
+            </w:rPr>
+            <w:t>Introduction</w:t>
+          </w:r>
+          <w:r>
+            <w:rPr>
+              <w:noProof/>
+            </w:rPr>
+            <w:tab/>
+          </w:r>
+          <w:r>
+            <w:rPr>
+              <w:noProof/>
+            </w:rPr>
+            <w:fldChar w:fldCharType="begin"/>
+          </w:r>
+          <w:r>
+            <w:rPr>
+              <w:noProof/>
+            </w:rPr>
+            <w:instrText xml:space="preserve"> PAGEREF _Toc222426061 \h </w:instrText>
+          </w:r>
+          <w:r>
+            <w:rPr>
+              <w:noProof/>
+            </w:rPr>
+          </w:r>
+          <w:r>
+            <w:rPr>
+              <w:noProof/>
+            </w:rPr>
+            <w:fldChar w:fldCharType="separate"/>
+          </w:r>
+          <w:r>
+            <w:rPr>
+              <w:noProof/>
+            </w:rPr>
+            <w:t>3</w:t>
+          </w:r>
+          <w:r>
+            <w:rPr>
+              <w:noProof/>
+            </w:rPr>
+            <w:fldChar w:fldCharType="end"/>
+          </w:r>
         </w:p>
         <w:p>
           <w:pPr>
@@ -983,66 +1002,58 @@
               <w:rFonts w:eastAsiaTheme="minorEastAsia" w:cstheme="minorBidi"/>
               <w:b w:val="0"/>
               <w:noProof/>
+              <w:sz w:val="24"/>
+              <w:szCs w:val="24"/>
+              <w:lang w:val="en-US" w:eastAsia="ja-JP" w:bidi="ar-SA"/>
             </w:rPr>
           </w:pPr>
-          <w:hyperlink w:anchor="_Toc347309609" w:history="1">
-            <w:r>
-              <w:rPr>
-                <w:rStyle w:val="Hyperlink"/>
-                <w:noProof/>
-                <w:lang w:bidi="ar-SA"/>
-              </w:rPr>
-              <w:t>Purpose of this Document</w:t>
-            </w:r>
-            <w:r>
-              <w:rPr>
-                <w:noProof/>
-                <w:webHidden/>
-              </w:rPr>
-              <w:tab/>
-            </w:r>
-            <w:r>
-              <w:rPr>
-                <w:noProof/>
-                <w:webHidden/>
-              </w:rPr>
-              <w:fldChar w:fldCharType="begin"/>
-            </w:r>
-            <w:r>
-              <w:rPr>
-                <w:noProof/>
-                <w:webHidden/>
-              </w:rPr>
-              <w:instrText xml:space="preserve"> PAGEREF _Toc347309609 \h </w:instrText>
-            </w:r>
-            <w:r>
-              <w:rPr>
-                <w:noProof/>
-                <w:webHidden/>
-              </w:rPr>
-            </w:r>
-            <w:r>
-              <w:rPr>
-                <w:noProof/>
-                <w:webHidden/>
-              </w:rPr>
-              <w:fldChar w:fldCharType="separate"/>
-            </w:r>
-            <w:r>
-              <w:rPr>
-                <w:noProof/>
-                <w:webHidden/>
-              </w:rPr>
-              <w:t>3</w:t>
-            </w:r>
-            <w:r>
-              <w:rPr>
-                <w:noProof/>
-                <w:webHidden/>
-              </w:rPr>
-              <w:fldChar w:fldCharType="end"/>
-            </w:r>
-          </w:hyperlink>
+          <w:r>
+            <w:rPr>
+              <w:noProof/>
+            </w:rPr>
+            <w:t>Purpose of this Document</w:t>
+          </w:r>
+          <w:r>
+            <w:rPr>
+              <w:noProof/>
+            </w:rPr>
+            <w:tab/>
+          </w:r>
+          <w:r>
+            <w:rPr>
+              <w:noProof/>
+            </w:rPr>
+            <w:fldChar w:fldCharType="begin"/>
+          </w:r>
+          <w:r>
+            <w:rPr>
+              <w:noProof/>
+            </w:rPr>
+            <w:instrText xml:space="preserve"> PAGEREF _Toc222426062 \h </w:instrText>
+          </w:r>
+          <w:r>
+            <w:rPr>
+              <w:noProof/>
+            </w:rPr>
+          </w:r>
+          <w:r>
+            <w:rPr>
+              <w:noProof/>
+            </w:rPr>
+            <w:fldChar w:fldCharType="separate"/>
+          </w:r>
+          <w:r>
+            <w:rPr>
+              <w:noProof/>
+            </w:rPr>
+            <w:t>3</w:t>
+          </w:r>
+          <w:r>
+            <w:rPr>
+              <w:noProof/>
+            </w:rPr>
+            <w:fldChar w:fldCharType="end"/>
+          </w:r>
         </w:p>
         <w:p>
           <w:pPr>
@@ -1054,66 +1065,58 @@
               <w:rFonts w:eastAsiaTheme="minorEastAsia" w:cstheme="minorBidi"/>
               <w:b w:val="0"/>
               <w:noProof/>
+              <w:sz w:val="24"/>
+              <w:szCs w:val="24"/>
+              <w:lang w:val="en-US" w:eastAsia="ja-JP" w:bidi="ar-SA"/>
             </w:rPr>
           </w:pPr>
-          <w:hyperlink w:anchor="_Toc347309610" w:history="1">
-            <w:r>
-              <w:rPr>
-                <w:rStyle w:val="Hyperlink"/>
-                <w:noProof/>
-                <w:lang w:bidi="ar-SA"/>
-              </w:rPr>
-              <w:t>Scope</w:t>
-            </w:r>
-            <w:r>
-              <w:rPr>
-                <w:noProof/>
-                <w:webHidden/>
-              </w:rPr>
-              <w:tab/>
-            </w:r>
-            <w:r>
-              <w:rPr>
-                <w:noProof/>
-                <w:webHidden/>
-              </w:rPr>
-              <w:fldChar w:fldCharType="begin"/>
-            </w:r>
-            <w:r>
-              <w:rPr>
-                <w:noProof/>
-                <w:webHidden/>
-              </w:rPr>
-              <w:instrText xml:space="preserve"> PAGEREF _Toc347309610 \h </w:instrText>
-            </w:r>
-            <w:r>
-              <w:rPr>
-                <w:noProof/>
-                <w:webHidden/>
-              </w:rPr>
-            </w:r>
-            <w:r>
-              <w:rPr>
-                <w:noProof/>
-                <w:webHidden/>
-              </w:rPr>
-              <w:fldChar w:fldCharType="separate"/>
-            </w:r>
-            <w:r>
-              <w:rPr>
-                <w:noProof/>
-                <w:webHidden/>
-              </w:rPr>
-              <w:t>3</w:t>
-            </w:r>
-            <w:r>
-              <w:rPr>
-                <w:noProof/>
-                <w:webHidden/>
-              </w:rPr>
-              <w:fldChar w:fldCharType="end"/>
-            </w:r>
-          </w:hyperlink>
+          <w:r>
+            <w:rPr>
+              <w:noProof/>
+            </w:rPr>
+            <w:t>Scope</w:t>
+          </w:r>
+          <w:r>
+            <w:rPr>
+              <w:noProof/>
+            </w:rPr>
+            <w:tab/>
+          </w:r>
+          <w:r>
+            <w:rPr>
+              <w:noProof/>
+            </w:rPr>
+            <w:fldChar w:fldCharType="begin"/>
+          </w:r>
+          <w:r>
+            <w:rPr>
+              <w:noProof/>
+            </w:rPr>
+            <w:instrText xml:space="preserve"> PAGEREF _Toc222426063 \h </w:instrText>
+          </w:r>
+          <w:r>
+            <w:rPr>
+              <w:noProof/>
+            </w:rPr>
+          </w:r>
+          <w:r>
+            <w:rPr>
+              <w:noProof/>
+            </w:rPr>
+            <w:fldChar w:fldCharType="separate"/>
+          </w:r>
+          <w:r>
+            <w:rPr>
+              <w:noProof/>
+            </w:rPr>
+            <w:t>3</w:t>
+          </w:r>
+          <w:r>
+            <w:rPr>
+              <w:noProof/>
+            </w:rPr>
+            <w:fldChar w:fldCharType="end"/>
+          </w:r>
         </w:p>
         <w:p>
           <w:pPr>
@@ -1125,66 +1128,58 @@
               <w:rFonts w:eastAsiaTheme="minorEastAsia" w:cstheme="minorBidi"/>
               <w:b w:val="0"/>
               <w:noProof/>
+              <w:sz w:val="24"/>
+              <w:szCs w:val="24"/>
+              <w:lang w:val="en-US" w:eastAsia="ja-JP" w:bidi="ar-SA"/>
             </w:rPr>
           </w:pPr>
-          <w:hyperlink w:anchor="_Toc347309611" w:history="1">
-            <w:r>
-              <w:rPr>
-                <w:rStyle w:val="Hyperlink"/>
-                <w:noProof/>
-                <w:lang w:bidi="ar-SA"/>
-              </w:rPr>
-              <w:t>Objectives</w:t>
-            </w:r>
-            <w:r>
-              <w:rPr>
-                <w:noProof/>
-                <w:webHidden/>
-              </w:rPr>
-              <w:tab/>
-            </w:r>
-            <w:r>
-              <w:rPr>
-                <w:noProof/>
-                <w:webHidden/>
-              </w:rPr>
-              <w:fldChar w:fldCharType="begin"/>
-            </w:r>
-            <w:r>
-              <w:rPr>
-                <w:noProof/>
-                <w:webHidden/>
-              </w:rPr>
-              <w:instrText xml:space="preserve"> PAGEREF _Toc347309611 \h </w:instrText>
-            </w:r>
-            <w:r>
-              <w:rPr>
-                <w:noProof/>
-                <w:webHidden/>
-              </w:rPr>
-            </w:r>
-            <w:r>
-              <w:rPr>
-                <w:noProof/>
-                <w:webHidden/>
-              </w:rPr>
-              <w:fldChar w:fldCharType="separate"/>
-            </w:r>
-            <w:r>
-              <w:rPr>
-                <w:noProof/>
-                <w:webHidden/>
-              </w:rPr>
-              <w:t>3</w:t>
-            </w:r>
-            <w:r>
-              <w:rPr>
-                <w:noProof/>
-                <w:webHidden/>
-              </w:rPr>
-              <w:fldChar w:fldCharType="end"/>
-            </w:r>
-          </w:hyperlink>
+          <w:r>
+            <w:rPr>
+              <w:noProof/>
+            </w:rPr>
+            <w:t>Objectives</w:t>
+          </w:r>
+          <w:r>
+            <w:rPr>
+              <w:noProof/>
+            </w:rPr>
+            <w:tab/>
+          </w:r>
+          <w:r>
+            <w:rPr>
+              <w:noProof/>
+            </w:rPr>
+            <w:fldChar w:fldCharType="begin"/>
+          </w:r>
+          <w:r>
+            <w:rPr>
+              <w:noProof/>
+            </w:rPr>
+            <w:instrText xml:space="preserve"> PAGEREF _Toc222426064 \h </w:instrText>
+          </w:r>
+          <w:r>
+            <w:rPr>
+              <w:noProof/>
+            </w:rPr>
+          </w:r>
+          <w:r>
+            <w:rPr>
+              <w:noProof/>
+            </w:rPr>
+            <w:fldChar w:fldCharType="separate"/>
+          </w:r>
+          <w:r>
+            <w:rPr>
+              <w:noProof/>
+            </w:rPr>
+            <w:t>3</w:t>
+          </w:r>
+          <w:r>
+            <w:rPr>
+              <w:noProof/>
+            </w:rPr>
+            <w:fldChar w:fldCharType="end"/>
+          </w:r>
         </w:p>
         <w:p>
           <w:pPr>
@@ -1196,68 +1191,56 @@
               <w:rFonts w:eastAsiaTheme="minorEastAsia" w:cstheme="minorBidi"/>
               <w:b w:val="0"/>
               <w:noProof/>
-              <w:sz w:val="22"/>
-              <w:szCs w:val="22"/>
+              <w:lang w:val="en-US" w:eastAsia="ja-JP" w:bidi="ar-SA"/>
             </w:rPr>
           </w:pPr>
-          <w:hyperlink w:anchor="_Toc347309612" w:history="1">
-            <w:r>
-              <w:rPr>
-                <w:rStyle w:val="Hyperlink"/>
-                <w:noProof/>
-                <w:lang w:bidi="ar-SA"/>
-              </w:rPr>
-              <w:t>Decomposition Description</w:t>
-            </w:r>
-            <w:r>
-              <w:rPr>
-                <w:noProof/>
-                <w:webHidden/>
-              </w:rPr>
-              <w:tab/>
-            </w:r>
-            <w:r>
-              <w:rPr>
-                <w:noProof/>
-                <w:webHidden/>
-              </w:rPr>
-              <w:fldChar w:fldCharType="begin"/>
-            </w:r>
-            <w:r>
-              <w:rPr>
-                <w:noProof/>
-                <w:webHidden/>
-              </w:rPr>
-              <w:instrText xml:space="preserve"> PAGEREF _Toc347309612 \h </w:instrText>
-            </w:r>
-            <w:r>
-              <w:rPr>
-                <w:noProof/>
-                <w:webHidden/>
-              </w:rPr>
-            </w:r>
-            <w:r>
-              <w:rPr>
-                <w:noProof/>
-                <w:webHidden/>
-              </w:rPr>
-              <w:fldChar w:fldCharType="separate"/>
-            </w:r>
-            <w:r>
-              <w:rPr>
-                <w:noProof/>
-                <w:webHidden/>
-              </w:rPr>
-              <w:t>4</w:t>
-            </w:r>
-            <w:r>
-              <w:rPr>
-                <w:noProof/>
-                <w:webHidden/>
-              </w:rPr>
-              <w:fldChar w:fldCharType="end"/>
-            </w:r>
-          </w:hyperlink>
+          <w:r>
+            <w:rPr>
+              <w:noProof/>
+            </w:rPr>
+            <w:t>Decomposition Description</w:t>
+          </w:r>
+          <w:r>
+            <w:rPr>
+              <w:noProof/>
+            </w:rPr>
+            <w:tab/>
+          </w:r>
+          <w:r>
+            <w:rPr>
+              <w:noProof/>
+            </w:rPr>
+            <w:fldChar w:fldCharType="begin"/>
+          </w:r>
+          <w:r>
+            <w:rPr>
+              <w:noProof/>
+            </w:rPr>
+            <w:instrText xml:space="preserve"> PAGEREF _Toc222426065 \h </w:instrText>
+          </w:r>
+          <w:r>
+            <w:rPr>
+              <w:noProof/>
+            </w:rPr>
+          </w:r>
+          <w:r>
+            <w:rPr>
+              <w:noProof/>
+            </w:rPr>
+            <w:fldChar w:fldCharType="separate"/>
+          </w:r>
+          <w:r>
+            <w:rPr>
+              <w:noProof/>
+            </w:rPr>
+            <w:t>4</w:t>
+          </w:r>
+          <w:r>
+            <w:rPr>
+              <w:noProof/>
+            </w:rPr>
+            <w:fldChar w:fldCharType="end"/>
+          </w:r>
         </w:p>
         <w:p>
           <w:pPr>
@@ -1269,66 +1252,58 @@
               <w:rFonts w:eastAsiaTheme="minorEastAsia" w:cstheme="minorBidi"/>
               <w:b w:val="0"/>
               <w:noProof/>
+              <w:sz w:val="24"/>
+              <w:szCs w:val="24"/>
+              <w:lang w:val="en-US" w:eastAsia="ja-JP" w:bidi="ar-SA"/>
             </w:rPr>
           </w:pPr>
-          <w:hyperlink w:anchor="_Toc347309613" w:history="1">
-            <w:r>
-              <w:rPr>
-                <w:rStyle w:val="Hyperlink"/>
-                <w:noProof/>
-                <w:lang w:bidi="ar-SA"/>
-              </w:rPr>
-              <w:t>Class Diagram</w:t>
-            </w:r>
-            <w:r>
-              <w:rPr>
-                <w:noProof/>
-                <w:webHidden/>
-              </w:rPr>
-              <w:tab/>
-            </w:r>
-            <w:r>
-              <w:rPr>
-                <w:noProof/>
-                <w:webHidden/>
-              </w:rPr>
-              <w:fldChar w:fldCharType="begin"/>
-            </w:r>
-            <w:r>
-              <w:rPr>
-                <w:noProof/>
-                <w:webHidden/>
-              </w:rPr>
-              <w:instrText xml:space="preserve"> PAGEREF _Toc347309613 \h </w:instrText>
-            </w:r>
-            <w:r>
-              <w:rPr>
-                <w:noProof/>
-                <w:webHidden/>
-              </w:rPr>
-            </w:r>
-            <w:r>
-              <w:rPr>
-                <w:noProof/>
-                <w:webHidden/>
-              </w:rPr>
-              <w:fldChar w:fldCharType="separate"/>
-            </w:r>
-            <w:r>
-              <w:rPr>
-                <w:noProof/>
-                <w:webHidden/>
-              </w:rPr>
-              <w:t>4</w:t>
-            </w:r>
-            <w:r>
-              <w:rPr>
-                <w:noProof/>
-                <w:webHidden/>
-              </w:rPr>
-              <w:fldChar w:fldCharType="end"/>
-            </w:r>
-          </w:hyperlink>
+          <w:r>
+            <w:rPr>
+              <w:noProof/>
+            </w:rPr>
+            <w:t>Class Diagram</w:t>
+          </w:r>
+          <w:r>
+            <w:rPr>
+              <w:noProof/>
+            </w:rPr>
+            <w:tab/>
+          </w:r>
+          <w:r>
+            <w:rPr>
+              <w:noProof/>
+            </w:rPr>
+            <w:fldChar w:fldCharType="begin"/>
+          </w:r>
+          <w:r>
+            <w:rPr>
+              <w:noProof/>
+            </w:rPr>
+            <w:instrText xml:space="preserve"> PAGEREF _Toc222426066 \h </w:instrText>
+          </w:r>
+          <w:r>
+            <w:rPr>
+              <w:noProof/>
+            </w:rPr>
+          </w:r>
+          <w:r>
+            <w:rPr>
+              <w:noProof/>
+            </w:rPr>
+            <w:fldChar w:fldCharType="separate"/>
+          </w:r>
+          <w:r>
+            <w:rPr>
+              <w:noProof/>
+            </w:rPr>
+            <w:t>4</w:t>
+          </w:r>
+          <w:r>
+            <w:rPr>
+              <w:noProof/>
+            </w:rPr>
+            <w:fldChar w:fldCharType="end"/>
+          </w:r>
         </w:p>
         <w:p>
           <w:pPr>
@@ -1340,66 +1315,58 @@
               <w:rFonts w:eastAsiaTheme="minorEastAsia" w:cstheme="minorBidi"/>
               <w:b w:val="0"/>
               <w:noProof/>
+              <w:sz w:val="24"/>
+              <w:szCs w:val="24"/>
+              <w:lang w:val="en-US" w:eastAsia="ja-JP" w:bidi="ar-SA"/>
             </w:rPr>
           </w:pPr>
-          <w:hyperlink w:anchor="_Toc347309614" w:history="1">
-            <w:r>
-              <w:rPr>
-                <w:rStyle w:val="Hyperlink"/>
-                <w:noProof/>
-                <w:lang w:bidi="ar-SA"/>
-              </w:rPr>
-              <w:t>Class Description</w:t>
-            </w:r>
-            <w:r>
-              <w:rPr>
-                <w:noProof/>
-                <w:webHidden/>
-              </w:rPr>
-              <w:tab/>
-            </w:r>
-            <w:r>
-              <w:rPr>
-                <w:noProof/>
-                <w:webHidden/>
-              </w:rPr>
-              <w:fldChar w:fldCharType="begin"/>
-            </w:r>
-            <w:r>
-              <w:rPr>
-                <w:noProof/>
-                <w:webHidden/>
-              </w:rPr>
-              <w:instrText xml:space="preserve"> PAGEREF _Toc347309614 \h </w:instrText>
-            </w:r>
-            <w:r>
-              <w:rPr>
-                <w:noProof/>
-                <w:webHidden/>
-              </w:rPr>
-            </w:r>
-            <w:r>
-              <w:rPr>
-                <w:noProof/>
-                <w:webHidden/>
-              </w:rPr>
-              <w:fldChar w:fldCharType="separate"/>
-            </w:r>
-            <w:r>
-              <w:rPr>
-                <w:noProof/>
-                <w:webHidden/>
-              </w:rPr>
-              <w:t>5</w:t>
-            </w:r>
-            <w:r>
-              <w:rPr>
-                <w:noProof/>
-                <w:webHidden/>
-              </w:rPr>
-              <w:fldChar w:fldCharType="end"/>
-            </w:r>
-          </w:hyperlink>
+          <w:r>
+            <w:rPr>
+              <w:noProof/>
+            </w:rPr>
+            <w:t>Class Description</w:t>
+          </w:r>
+          <w:r>
+            <w:rPr>
+              <w:noProof/>
+            </w:rPr>
+            <w:tab/>
+          </w:r>
+          <w:r>
+            <w:rPr>
+              <w:noProof/>
+            </w:rPr>
+            <w:fldChar w:fldCharType="begin"/>
+          </w:r>
+          <w:r>
+            <w:rPr>
+              <w:noProof/>
+            </w:rPr>
+            <w:instrText xml:space="preserve"> PAGEREF _Toc222426067 \h </w:instrText>
+          </w:r>
+          <w:r>
+            <w:rPr>
+              <w:noProof/>
+            </w:rPr>
+          </w:r>
+          <w:r>
+            <w:rPr>
+              <w:noProof/>
+            </w:rPr>
+            <w:fldChar w:fldCharType="separate"/>
+          </w:r>
+          <w:r>
+            <w:rPr>
+              <w:noProof/>
+            </w:rPr>
+            <w:t>7</w:t>
+          </w:r>
+          <w:r>
+            <w:rPr>
+              <w:noProof/>
+            </w:rPr>
+            <w:fldChar w:fldCharType="end"/>
+          </w:r>
         </w:p>
         <w:p>
           <w:pPr>
@@ -1411,66 +1378,58 @@
               <w:rFonts w:eastAsiaTheme="minorEastAsia" w:cstheme="minorBidi"/>
               <w:b w:val="0"/>
               <w:noProof/>
+              <w:sz w:val="24"/>
+              <w:szCs w:val="24"/>
+              <w:lang w:val="en-US" w:eastAsia="ja-JP" w:bidi="ar-SA"/>
             </w:rPr>
           </w:pPr>
-          <w:hyperlink w:anchor="_Toc347309615" w:history="1">
-            <w:r>
-              <w:rPr>
-                <w:rStyle w:val="Hyperlink"/>
-                <w:noProof/>
-                <w:lang w:bidi="ar-SA"/>
-              </w:rPr>
-              <w:t>Mapping from requirements to Classes</w:t>
-            </w:r>
-            <w:r>
-              <w:rPr>
-                <w:noProof/>
-                <w:webHidden/>
-              </w:rPr>
-              <w:tab/>
-            </w:r>
-            <w:r>
-              <w:rPr>
-                <w:noProof/>
-                <w:webHidden/>
-              </w:rPr>
-              <w:fldChar w:fldCharType="begin"/>
-            </w:r>
-            <w:r>
-              <w:rPr>
-                <w:noProof/>
-                <w:webHidden/>
-              </w:rPr>
-              <w:instrText xml:space="preserve"> PAGEREF _Toc347309615 \h </w:instrText>
-            </w:r>
-            <w:r>
-              <w:rPr>
-                <w:noProof/>
-                <w:webHidden/>
-              </w:rPr>
-            </w:r>
-            <w:r>
-              <w:rPr>
-                <w:noProof/>
-                <w:webHidden/>
-              </w:rPr>
-              <w:fldChar w:fldCharType="separate"/>
-            </w:r>
-            <w:r>
-              <w:rPr>
-                <w:noProof/>
-                <w:webHidden/>
-              </w:rPr>
-              <w:t>7</w:t>
-            </w:r>
-            <w:r>
-              <w:rPr>
-                <w:noProof/>
-                <w:webHidden/>
-              </w:rPr>
-              <w:fldChar w:fldCharType="end"/>
-            </w:r>
-          </w:hyperlink>
+          <w:r>
+            <w:rPr>
+              <w:noProof/>
+            </w:rPr>
+            <w:t>Mapping from requirements to Classes</w:t>
+          </w:r>
+          <w:r>
+            <w:rPr>
+              <w:noProof/>
+            </w:rPr>
+            <w:tab/>
+          </w:r>
+          <w:r>
+            <w:rPr>
+              <w:noProof/>
+            </w:rPr>
+            <w:fldChar w:fldCharType="begin"/>
+          </w:r>
+          <w:r>
+            <w:rPr>
+              <w:noProof/>
+            </w:rPr>
+            <w:instrText xml:space="preserve"> PAGEREF _Toc222426068 \h </w:instrText>
+          </w:r>
+          <w:r>
+            <w:rPr>
+              <w:noProof/>
+            </w:rPr>
+          </w:r>
+          <w:r>
+            <w:rPr>
+              <w:noProof/>
+            </w:rPr>
+            <w:fldChar w:fldCharType="separate"/>
+          </w:r>
+          <w:r>
+            <w:rPr>
+              <w:noProof/>
+            </w:rPr>
+            <w:t>8</w:t>
+          </w:r>
+          <w:r>
+            <w:rPr>
+              <w:noProof/>
+            </w:rPr>
+            <w:fldChar w:fldCharType="end"/>
+          </w:r>
         </w:p>
         <w:p>
           <w:pPr>
@@ -1482,68 +1441,56 @@
               <w:rFonts w:eastAsiaTheme="minorEastAsia" w:cstheme="minorBidi"/>
               <w:b w:val="0"/>
               <w:noProof/>
-              <w:sz w:val="22"/>
-              <w:szCs w:val="22"/>
+              <w:lang w:val="en-US" w:eastAsia="ja-JP" w:bidi="ar-SA"/>
             </w:rPr>
           </w:pPr>
-          <w:hyperlink w:anchor="_Toc347309616" w:history="1">
-            <w:r>
-              <w:rPr>
-                <w:rStyle w:val="Hyperlink"/>
-                <w:noProof/>
-                <w:lang w:bidi="ar-SA"/>
-              </w:rPr>
-              <w:t>Dependency Description</w:t>
-            </w:r>
-            <w:r>
-              <w:rPr>
-                <w:noProof/>
-                <w:webHidden/>
-              </w:rPr>
-              <w:tab/>
-            </w:r>
-            <w:r>
-              <w:rPr>
-                <w:noProof/>
-                <w:webHidden/>
-              </w:rPr>
-              <w:fldChar w:fldCharType="begin"/>
-            </w:r>
-            <w:r>
-              <w:rPr>
-                <w:noProof/>
-                <w:webHidden/>
-              </w:rPr>
-              <w:instrText xml:space="preserve"> PAGEREF _Toc347309616 \h </w:instrText>
-            </w:r>
-            <w:r>
-              <w:rPr>
-                <w:noProof/>
-                <w:webHidden/>
-              </w:rPr>
-            </w:r>
-            <w:r>
-              <w:rPr>
-                <w:noProof/>
-                <w:webHidden/>
-              </w:rPr>
-              <w:fldChar w:fldCharType="separate"/>
-            </w:r>
-            <w:r>
-              <w:rPr>
-                <w:noProof/>
-                <w:webHidden/>
-              </w:rPr>
-              <w:t>7</w:t>
-            </w:r>
-            <w:r>
-              <w:rPr>
-                <w:noProof/>
-                <w:webHidden/>
-              </w:rPr>
-              <w:fldChar w:fldCharType="end"/>
-            </w:r>
-          </w:hyperlink>
+          <w:r>
+            <w:rPr>
+              <w:noProof/>
+            </w:rPr>
+            <w:t>Dependency Description</w:t>
+          </w:r>
+          <w:r>
+            <w:rPr>
+              <w:noProof/>
+            </w:rPr>
+            <w:tab/>
+          </w:r>
+          <w:r>
+            <w:rPr>
+              <w:noProof/>
+            </w:rPr>
+            <w:fldChar w:fldCharType="begin"/>
+          </w:r>
+          <w:r>
+            <w:rPr>
+              <w:noProof/>
+            </w:rPr>
+            <w:instrText xml:space="preserve"> PAGEREF _Toc222426069 \h </w:instrText>
+          </w:r>
+          <w:r>
+            <w:rPr>
+              <w:noProof/>
+            </w:rPr>
+          </w:r>
+          <w:r>
+            <w:rPr>
+              <w:noProof/>
+            </w:rPr>
+            <w:fldChar w:fldCharType="separate"/>
+          </w:r>
+          <w:r>
+            <w:rPr>
+              <w:noProof/>
+            </w:rPr>
+            <w:t>9</w:t>
+          </w:r>
+          <w:r>
+            <w:rPr>
+              <w:noProof/>
+            </w:rPr>
+            <w:fldChar w:fldCharType="end"/>
+          </w:r>
         </w:p>
         <w:p>
           <w:pPr>
@@ -1555,66 +1502,58 @@
               <w:rFonts w:eastAsiaTheme="minorEastAsia" w:cstheme="minorBidi"/>
               <w:b w:val="0"/>
               <w:noProof/>
+              <w:sz w:val="24"/>
+              <w:szCs w:val="24"/>
+              <w:lang w:val="en-US" w:eastAsia="ja-JP" w:bidi="ar-SA"/>
             </w:rPr>
           </w:pPr>
-          <w:hyperlink w:anchor="_Toc347309617" w:history="1">
-            <w:r>
-              <w:rPr>
-                <w:rStyle w:val="Hyperlink"/>
-                <w:noProof/>
-                <w:lang w:bidi="ar-SA"/>
-              </w:rPr>
-              <w:t>Component Diagrams</w:t>
-            </w:r>
-            <w:r>
-              <w:rPr>
-                <w:noProof/>
-                <w:webHidden/>
-              </w:rPr>
-              <w:tab/>
-            </w:r>
-            <w:r>
-              <w:rPr>
-                <w:noProof/>
-                <w:webHidden/>
-              </w:rPr>
-              <w:fldChar w:fldCharType="begin"/>
-            </w:r>
-            <w:r>
-              <w:rPr>
-                <w:noProof/>
-                <w:webHidden/>
-              </w:rPr>
-              <w:instrText xml:space="preserve"> PAGEREF _Toc347309617 \h </w:instrText>
-            </w:r>
-            <w:r>
-              <w:rPr>
-                <w:noProof/>
-                <w:webHidden/>
-              </w:rPr>
-            </w:r>
-            <w:r>
-              <w:rPr>
-                <w:noProof/>
-                <w:webHidden/>
-              </w:rPr>
-              <w:fldChar w:fldCharType="separate"/>
-            </w:r>
-            <w:r>
-              <w:rPr>
-                <w:noProof/>
-                <w:webHidden/>
-              </w:rPr>
-              <w:t>7</w:t>
-            </w:r>
-            <w:r>
-              <w:rPr>
-                <w:noProof/>
-                <w:webHidden/>
-              </w:rPr>
-              <w:fldChar w:fldCharType="end"/>
-            </w:r>
-          </w:hyperlink>
+          <w:r>
+            <w:rPr>
+              <w:noProof/>
+            </w:rPr>
+            <w:t>Component Diagrams</w:t>
+          </w:r>
+          <w:r>
+            <w:rPr>
+              <w:noProof/>
+            </w:rPr>
+            <w:tab/>
+          </w:r>
+          <w:r>
+            <w:rPr>
+              <w:noProof/>
+            </w:rPr>
+            <w:fldChar w:fldCharType="begin"/>
+          </w:r>
+          <w:r>
+            <w:rPr>
+              <w:noProof/>
+            </w:rPr>
+            <w:instrText xml:space="preserve"> PAGEREF _Toc222426070 \h </w:instrText>
+          </w:r>
+          <w:r>
+            <w:rPr>
+              <w:noProof/>
+            </w:rPr>
+          </w:r>
+          <w:r>
+            <w:rPr>
+              <w:noProof/>
+            </w:rPr>
+            <w:fldChar w:fldCharType="separate"/>
+          </w:r>
+          <w:r>
+            <w:rPr>
+              <w:noProof/>
+            </w:rPr>
+            <w:t>9</w:t>
+          </w:r>
+          <w:r>
+            <w:rPr>
+              <w:noProof/>
+            </w:rPr>
+            <w:fldChar w:fldCharType="end"/>
+          </w:r>
         </w:p>
         <w:p>
           <w:pPr>
@@ -1626,68 +1565,56 @@
               <w:rFonts w:eastAsiaTheme="minorEastAsia" w:cstheme="minorBidi"/>
               <w:b w:val="0"/>
               <w:noProof/>
-              <w:sz w:val="22"/>
-              <w:szCs w:val="22"/>
+              <w:lang w:val="en-US" w:eastAsia="ja-JP" w:bidi="ar-SA"/>
             </w:rPr>
           </w:pPr>
-          <w:hyperlink w:anchor="_Toc347309618" w:history="1">
-            <w:r>
-              <w:rPr>
-                <w:rStyle w:val="Hyperlink"/>
-                <w:noProof/>
-                <w:lang w:bidi="ar-SA"/>
-              </w:rPr>
-              <w:t>Detailed Design</w:t>
-            </w:r>
-            <w:r>
-              <w:rPr>
-                <w:noProof/>
-                <w:webHidden/>
-              </w:rPr>
-              <w:tab/>
-            </w:r>
-            <w:r>
-              <w:rPr>
-                <w:noProof/>
-                <w:webHidden/>
-              </w:rPr>
-              <w:fldChar w:fldCharType="begin"/>
-            </w:r>
-            <w:r>
-              <w:rPr>
-                <w:noProof/>
-                <w:webHidden/>
-              </w:rPr>
-              <w:instrText xml:space="preserve"> PAGEREF _Toc347309618 \h </w:instrText>
-            </w:r>
-            <w:r>
-              <w:rPr>
-                <w:noProof/>
-                <w:webHidden/>
-              </w:rPr>
-            </w:r>
-            <w:r>
-              <w:rPr>
-                <w:noProof/>
-                <w:webHidden/>
-              </w:rPr>
-              <w:fldChar w:fldCharType="separate"/>
-            </w:r>
-            <w:r>
-              <w:rPr>
-                <w:noProof/>
-                <w:webHidden/>
-              </w:rPr>
-              <w:t>8</w:t>
-            </w:r>
-            <w:r>
-              <w:rPr>
-                <w:noProof/>
-                <w:webHidden/>
-              </w:rPr>
-              <w:fldChar w:fldCharType="end"/>
-            </w:r>
-          </w:hyperlink>
+          <w:r>
+            <w:rPr>
+              <w:noProof/>
+            </w:rPr>
+            <w:t>Detailed Design</w:t>
+          </w:r>
+          <w:r>
+            <w:rPr>
+              <w:noProof/>
+            </w:rPr>
+            <w:tab/>
+          </w:r>
+          <w:r>
+            <w:rPr>
+              <w:noProof/>
+            </w:rPr>
+            <w:fldChar w:fldCharType="begin"/>
+          </w:r>
+          <w:r>
+            <w:rPr>
+              <w:noProof/>
+            </w:rPr>
+            <w:instrText xml:space="preserve"> PAGEREF _Toc222426071 \h </w:instrText>
+          </w:r>
+          <w:r>
+            <w:rPr>
+              <w:noProof/>
+            </w:rPr>
+          </w:r>
+          <w:r>
+            <w:rPr>
+              <w:noProof/>
+            </w:rPr>
+            <w:fldChar w:fldCharType="separate"/>
+          </w:r>
+          <w:r>
+            <w:rPr>
+              <w:noProof/>
+            </w:rPr>
+            <w:t>10</w:t>
+          </w:r>
+          <w:r>
+            <w:rPr>
+              <w:noProof/>
+            </w:rPr>
+            <w:fldChar w:fldCharType="end"/>
+          </w:r>
         </w:p>
         <w:p>
           <w:pPr>
@@ -1699,66 +1626,58 @@
               <w:rFonts w:eastAsiaTheme="minorEastAsia" w:cstheme="minorBidi"/>
               <w:b w:val="0"/>
               <w:noProof/>
+              <w:sz w:val="24"/>
+              <w:szCs w:val="24"/>
+              <w:lang w:val="en-US" w:eastAsia="ja-JP" w:bidi="ar-SA"/>
             </w:rPr>
           </w:pPr>
-          <w:hyperlink w:anchor="_Toc347309619" w:history="1">
-            <w:r>
-              <w:rPr>
-                <w:rStyle w:val="Hyperlink"/>
-                <w:noProof/>
-                <w:lang w:bidi="ar-SA"/>
-              </w:rPr>
-              <w:t>Sequence Diagrams</w:t>
-            </w:r>
-            <w:r>
-              <w:rPr>
-                <w:noProof/>
-                <w:webHidden/>
-              </w:rPr>
-              <w:tab/>
-            </w:r>
-            <w:r>
-              <w:rPr>
-                <w:noProof/>
-                <w:webHidden/>
-              </w:rPr>
-              <w:fldChar w:fldCharType="begin"/>
-            </w:r>
-            <w:r>
-              <w:rPr>
-                <w:noProof/>
-                <w:webHidden/>
-              </w:rPr>
-              <w:instrText xml:space="preserve"> PAGEREF _Toc347309619 \h </w:instrText>
-            </w:r>
-            <w:r>
-              <w:rPr>
-                <w:noProof/>
-                <w:webHidden/>
-              </w:rPr>
-            </w:r>
-            <w:r>
-              <w:rPr>
-                <w:noProof/>
-                <w:webHidden/>
-              </w:rPr>
-              <w:fldChar w:fldCharType="separate"/>
-            </w:r>
-            <w:r>
-              <w:rPr>
-                <w:noProof/>
-                <w:webHidden/>
-              </w:rPr>
-              <w:t>8</w:t>
-            </w:r>
-            <w:r>
-              <w:rPr>
-                <w:noProof/>
-                <w:webHidden/>
-              </w:rPr>
-              <w:fldChar w:fldCharType="end"/>
-            </w:r>
-          </w:hyperlink>
+          <w:r>
+            <w:rPr>
+              <w:noProof/>
+            </w:rPr>
+            <w:t>Sequence Diagrams</w:t>
+          </w:r>
+          <w:r>
+            <w:rPr>
+              <w:noProof/>
+            </w:rPr>
+            <w:tab/>
+          </w:r>
+          <w:r>
+            <w:rPr>
+              <w:noProof/>
+            </w:rPr>
+            <w:fldChar w:fldCharType="begin"/>
+          </w:r>
+          <w:r>
+            <w:rPr>
+              <w:noProof/>
+            </w:rPr>
+            <w:instrText xml:space="preserve"> PAGEREF _Toc222426072 \h </w:instrText>
+          </w:r>
+          <w:r>
+            <w:rPr>
+              <w:noProof/>
+            </w:rPr>
+          </w:r>
+          <w:r>
+            <w:rPr>
+              <w:noProof/>
+            </w:rPr>
+            <w:fldChar w:fldCharType="separate"/>
+          </w:r>
+          <w:r>
+            <w:rPr>
+              <w:noProof/>
+            </w:rPr>
+            <w:t>10</w:t>
+          </w:r>
+          <w:r>
+            <w:rPr>
+              <w:noProof/>
+            </w:rPr>
+            <w:fldChar w:fldCharType="end"/>
+          </w:r>
         </w:p>
         <w:p>
           <w:pPr>
@@ -1770,68 +1689,56 @@
               <w:rFonts w:eastAsiaTheme="minorEastAsia" w:cstheme="minorBidi"/>
               <w:b w:val="0"/>
               <w:noProof/>
-              <w:sz w:val="22"/>
-              <w:szCs w:val="22"/>
+              <w:lang w:val="en-US" w:eastAsia="ja-JP" w:bidi="ar-SA"/>
             </w:rPr>
           </w:pPr>
-          <w:hyperlink w:anchor="_Toc347309620" w:history="1">
-            <w:r>
-              <w:rPr>
-                <w:rStyle w:val="Hyperlink"/>
-                <w:noProof/>
-                <w:lang w:bidi="ar-SA"/>
-              </w:rPr>
-              <w:t>Change log</w:t>
-            </w:r>
-            <w:r>
-              <w:rPr>
-                <w:noProof/>
-                <w:webHidden/>
-              </w:rPr>
-              <w:tab/>
-            </w:r>
-            <w:r>
-              <w:rPr>
-                <w:noProof/>
-                <w:webHidden/>
-              </w:rPr>
-              <w:fldChar w:fldCharType="begin"/>
-            </w:r>
-            <w:r>
-              <w:rPr>
-                <w:noProof/>
-                <w:webHidden/>
-              </w:rPr>
-              <w:instrText xml:space="preserve"> PAGEREF _Toc347309620 \h </w:instrText>
-            </w:r>
-            <w:r>
-              <w:rPr>
-                <w:noProof/>
-                <w:webHidden/>
-              </w:rPr>
-            </w:r>
-            <w:r>
-              <w:rPr>
-                <w:noProof/>
-                <w:webHidden/>
-              </w:rPr>
-              <w:fldChar w:fldCharType="separate"/>
-            </w:r>
-            <w:r>
-              <w:rPr>
-                <w:noProof/>
-                <w:webHidden/>
-              </w:rPr>
-              <w:t>15</w:t>
-            </w:r>
-            <w:r>
-              <w:rPr>
-                <w:noProof/>
-                <w:webHidden/>
-              </w:rPr>
-              <w:fldChar w:fldCharType="end"/>
-            </w:r>
-          </w:hyperlink>
+          <w:r>
+            <w:rPr>
+              <w:noProof/>
+            </w:rPr>
+            <w:t>Change log</w:t>
+          </w:r>
+          <w:r>
+            <w:rPr>
+              <w:noProof/>
+            </w:rPr>
+            <w:tab/>
+          </w:r>
+          <w:r>
+            <w:rPr>
+              <w:noProof/>
+            </w:rPr>
+            <w:fldChar w:fldCharType="begin"/>
+          </w:r>
+          <w:r>
+            <w:rPr>
+              <w:noProof/>
+            </w:rPr>
+            <w:instrText xml:space="preserve"> PAGEREF _Toc222426073 \h </w:instrText>
+          </w:r>
+          <w:r>
+            <w:rPr>
+              <w:noProof/>
+            </w:rPr>
+          </w:r>
+          <w:r>
+            <w:rPr>
+              <w:noProof/>
+            </w:rPr>
+            <w:fldChar w:fldCharType="separate"/>
+          </w:r>
+          <w:r>
+            <w:rPr>
+              <w:noProof/>
+            </w:rPr>
+            <w:t>16</w:t>
+          </w:r>
+          <w:r>
+            <w:rPr>
+              <w:noProof/>
+            </w:rPr>
+            <w:fldChar w:fldCharType="end"/>
+          </w:r>
         </w:p>
         <w:p>
           <w:r>
@@ -1999,15 +1906,15 @@
       <w:pPr>
         <w:pStyle w:val="Heading1"/>
       </w:pPr>
-      <w:bookmarkStart w:id="0" w:name="_Toc342242126"/>
-      <w:bookmarkStart w:id="1" w:name="_Toc216495257"/>
-      <w:bookmarkStart w:id="2" w:name="_Toc347309608"/>
+      <w:bookmarkStart w:id="1" w:name="_Toc342242126"/>
+      <w:bookmarkStart w:id="2" w:name="_Toc216495257"/>
+      <w:bookmarkStart w:id="3" w:name="_Toc222426061"/>
       <w:r>
         <w:t>Introduction</w:t>
       </w:r>
-      <w:bookmarkEnd w:id="0"/>
       <w:bookmarkEnd w:id="1"/>
       <w:bookmarkEnd w:id="2"/>
+      <w:bookmarkEnd w:id="3"/>
       <w:r>
         <w:t xml:space="preserve"> </w:t>
       </w:r>
@@ -2016,13 +1923,13 @@
       <w:pPr>
         <w:pStyle w:val="Heading2"/>
       </w:pPr>
-      <w:bookmarkStart w:id="3" w:name="_Toc216495258"/>
-      <w:bookmarkStart w:id="4" w:name="_Toc347309609"/>
+      <w:bookmarkStart w:id="4" w:name="_Toc216495258"/>
+      <w:bookmarkStart w:id="5" w:name="_Toc222426062"/>
       <w:r>
         <w:t>Purpose of this Document</w:t>
       </w:r>
-      <w:bookmarkEnd w:id="3"/>
       <w:bookmarkEnd w:id="4"/>
+      <w:bookmarkEnd w:id="5"/>
     </w:p>
     <w:p>
       <w:pPr>
@@ -2065,13 +1972,13 @@
       <w:pPr>
         <w:pStyle w:val="Heading2"/>
       </w:pPr>
-      <w:bookmarkStart w:id="5" w:name="_Toc216495259"/>
-      <w:bookmarkStart w:id="6" w:name="_Toc347309610"/>
+      <w:bookmarkStart w:id="6" w:name="_Toc216495259"/>
+      <w:bookmarkStart w:id="7" w:name="_Toc222426063"/>
       <w:r>
         <w:t>Scope</w:t>
       </w:r>
-      <w:bookmarkEnd w:id="5"/>
       <w:bookmarkEnd w:id="6"/>
+      <w:bookmarkEnd w:id="7"/>
     </w:p>
     <w:p>
       <w:pPr>
@@ -2114,13 +2021,13 @@
       <w:pPr>
         <w:pStyle w:val="Heading2"/>
       </w:pPr>
-      <w:bookmarkStart w:id="7" w:name="_Toc216495260"/>
-      <w:bookmarkStart w:id="8" w:name="_Toc347309611"/>
+      <w:bookmarkStart w:id="8" w:name="_Toc216495260"/>
+      <w:bookmarkStart w:id="9" w:name="_Toc222426064"/>
       <w:r>
         <w:t>Objectives</w:t>
       </w:r>
-      <w:bookmarkEnd w:id="7"/>
       <w:bookmarkEnd w:id="8"/>
+      <w:bookmarkEnd w:id="9"/>
     </w:p>
     <w:p>
       <w:pPr>
@@ -2167,14 +2074,14 @@
       <w:r>
         <w:br w:type="page"/>
       </w:r>
-      <w:bookmarkStart w:id="9" w:name="_Toc216495261"/>
-      <w:bookmarkStart w:id="10" w:name="_Toc347309612"/>
+      <w:bookmarkStart w:id="10" w:name="_Toc216495261"/>
+      <w:bookmarkStart w:id="11" w:name="_Toc222426065"/>
       <w:r>
         <w:lastRenderedPageBreak/>
         <w:t>Decomposition Description</w:t>
       </w:r>
-      <w:bookmarkEnd w:id="9"/>
       <w:bookmarkEnd w:id="10"/>
+      <w:bookmarkEnd w:id="11"/>
       <w:r>
         <w:tab/>
       </w:r>
@@ -2183,14 +2090,15 @@
       <w:pPr>
         <w:pStyle w:val="Heading2"/>
       </w:pPr>
-      <w:bookmarkStart w:id="11" w:name="_Toc216495262"/>
-      <w:bookmarkStart w:id="12" w:name="_Toc347309613"/>
+      <w:bookmarkStart w:id="12" w:name="_Toc216495262"/>
+      <w:bookmarkStart w:id="13" w:name="_Toc222426066"/>
       <w:r>
         <w:t>Class Diagram</w:t>
       </w:r>
-      <w:bookmarkEnd w:id="11"/>
       <w:bookmarkEnd w:id="12"/>
-    </w:p>
+      <w:bookmarkEnd w:id="13"/>
+    </w:p>
+    <w:p/>
     <w:p>
       <w:pPr>
         <w:jc w:val="center"/>
@@ -2198,12 +2106,13 @@
       <w:r>
         <w:rPr>
           <w:noProof/>
+          <w:lang w:val="en-US" w:eastAsia="en-US" w:bidi="ar-SA"/>
         </w:rPr>
         <w:drawing>
-          <wp:inline distT="0" distB="0" distL="0" distR="0" wp14:anchorId="713EB769" wp14:editId="0E0F2C8F">
-            <wp:extent cx="5081905" cy="3341370"/>
-            <wp:effectExtent l="0" t="0" r="0" b="11430"/>
-            <wp:docPr id="1" name="Picture 1"/>
+          <wp:inline distT="0" distB="0" distL="0" distR="0" wp14:anchorId="7802E25A" wp14:editId="578610B6">
+            <wp:extent cx="5820390" cy="6104354"/>
+            <wp:effectExtent l="0" t="0" r="0" b="0"/>
+            <wp:docPr id="2" name="Picture 1" descr="Macintosh HD:Users:user:Downloads:Classdiagram.png"/>
             <wp:cNvGraphicFramePr>
               <a:graphicFrameLocks xmlns:a="http://schemas.openxmlformats.org/drawingml/2006/main" noChangeAspect="1"/>
             </wp:cNvGraphicFramePr>
@@ -2211,12 +2120,12 @@
               <a:graphicData uri="http://schemas.openxmlformats.org/drawingml/2006/picture">
                 <pic:pic xmlns:pic="http://schemas.openxmlformats.org/drawingml/2006/picture">
                   <pic:nvPicPr>
-                    <pic:cNvPr id="0" name="Picture 1"/>
+                    <pic:cNvPr id="0" name="Picture 1" descr="Macintosh HD:Users:user:Downloads:Classdiagram.png"/>
                     <pic:cNvPicPr>
                       <a:picLocks noChangeAspect="1" noChangeArrowheads="1"/>
                     </pic:cNvPicPr>
                   </pic:nvPicPr>
-                  <pic:blipFill>
+                  <pic:blipFill rotWithShape="1">
                     <a:blip r:embed="rId9">
                       <a:extLst>
                         <a:ext uri="{28A0092B-C50C-407E-A947-70E740481C1C}">
@@ -2224,15 +2133,13 @@
                         </a:ext>
                       </a:extLst>
                     </a:blip>
-                    <a:srcRect/>
-                    <a:stretch>
-                      <a:fillRect/>
-                    </a:stretch>
+                    <a:srcRect l="10380" t="11538" r="14988" b="33088"/>
+                    <a:stretch/>
                   </pic:blipFill>
                   <pic:spPr bwMode="auto">
                     <a:xfrm>
                       <a:off x="0" y="0"/>
-                      <a:ext cx="5081905" cy="3341370"/>
+                      <a:ext cx="5821060" cy="6105057"/>
                     </a:xfrm>
                     <a:prstGeom prst="rect">
                       <a:avLst/>
@@ -2241,6 +2148,11 @@
                     <a:ln>
                       <a:noFill/>
                     </a:ln>
+                    <a:extLst>
+                      <a:ext uri="{53640926-AAD7-44d8-BBD7-CCE9431645EC}">
+                        <a14:shadowObscured xmlns:a14="http://schemas.microsoft.com/office/drawing/2010/main"/>
+                      </a:ext>
+                    </a:extLst>
                   </pic:spPr>
                 </pic:pic>
               </a:graphicData>
@@ -2260,12 +2172,14 @@
       <w:r>
         <w:rPr>
           <w:noProof/>
-        </w:rPr>
+          <w:lang w:val="en-US" w:eastAsia="en-US" w:bidi="ar-SA"/>
+        </w:rPr>
+        <w:lastRenderedPageBreak/>
         <w:drawing>
-          <wp:inline distT="0" distB="0" distL="0" distR="0" wp14:anchorId="772D35B3" wp14:editId="1C72065F">
-            <wp:extent cx="5231130" cy="4000500"/>
-            <wp:effectExtent l="0" t="0" r="1270" b="12700"/>
-            <wp:docPr id="24" name="Picture 3"/>
+          <wp:inline distT="0" distB="0" distL="0" distR="0" wp14:anchorId="314C5292" wp14:editId="0F3E6D6F">
+            <wp:extent cx="5771358" cy="8168894"/>
+            <wp:effectExtent l="0" t="0" r="0" b="10160"/>
+            <wp:docPr id="3" name="Picture 2" descr="Macintosh HD:Users:user:Downloads:Classdiagram (1).png"/>
             <wp:cNvGraphicFramePr>
               <a:graphicFrameLocks xmlns:a="http://schemas.openxmlformats.org/drawingml/2006/main" noChangeAspect="1"/>
             </wp:cNvGraphicFramePr>
@@ -2273,12 +2187,12 @@
               <a:graphicData uri="http://schemas.openxmlformats.org/drawingml/2006/picture">
                 <pic:pic xmlns:pic="http://schemas.openxmlformats.org/drawingml/2006/picture">
                   <pic:nvPicPr>
-                    <pic:cNvPr id="0" name="Picture 3"/>
+                    <pic:cNvPr id="0" name="Picture 2" descr="Macintosh HD:Users:user:Downloads:Classdiagram (1).png"/>
                     <pic:cNvPicPr>
                       <a:picLocks noChangeAspect="1" noChangeArrowheads="1"/>
                     </pic:cNvPicPr>
                   </pic:nvPicPr>
-                  <pic:blipFill>
+                  <pic:blipFill rotWithShape="1">
                     <a:blip r:embed="rId10">
                       <a:extLst>
                         <a:ext uri="{28A0092B-C50C-407E-A947-70E740481C1C}">
@@ -2286,15 +2200,13 @@
                         </a:ext>
                       </a:extLst>
                     </a:blip>
-                    <a:srcRect/>
-                    <a:stretch>
-                      <a:fillRect/>
-                    </a:stretch>
+                    <a:srcRect l="11533" t="3964" r="5594" b="13051"/>
+                    <a:stretch/>
                   </pic:blipFill>
                   <pic:spPr bwMode="auto">
                     <a:xfrm>
                       <a:off x="0" y="0"/>
-                      <a:ext cx="5231130" cy="4000500"/>
+                      <a:ext cx="5773285" cy="8171622"/>
                     </a:xfrm>
                     <a:prstGeom prst="rect">
                       <a:avLst/>
@@ -2303,6 +2215,11 @@
                     <a:ln>
                       <a:noFill/>
                     </a:ln>
+                    <a:extLst>
+                      <a:ext uri="{53640926-AAD7-44d8-BBD7-CCE9431645EC}">
+                        <a14:shadowObscured xmlns:a14="http://schemas.microsoft.com/office/drawing/2010/main"/>
+                      </a:ext>
+                    </a:extLst>
                   </pic:spPr>
                 </pic:pic>
               </a:graphicData>
@@ -2315,16 +2232,18 @@
       <w:pPr>
         <w:jc w:val="center"/>
       </w:pPr>
+      <w:bookmarkStart w:id="14" w:name="_Toc216495263"/>
       <w:r>
         <w:rPr>
           <w:noProof/>
+          <w:lang w:val="en-US" w:eastAsia="en-US" w:bidi="ar-SA"/>
         </w:rPr>
         <w:lastRenderedPageBreak/>
         <w:drawing>
-          <wp:inline distT="0" distB="0" distL="0" distR="0" wp14:anchorId="5D6B252E" wp14:editId="727E382A">
-            <wp:extent cx="5785485" cy="6858000"/>
-            <wp:effectExtent l="0" t="0" r="5715" b="0"/>
-            <wp:docPr id="19" name="Picture 2"/>
+          <wp:inline distT="0" distB="0" distL="0" distR="0" wp14:anchorId="74348A76" wp14:editId="7CF56C4C">
+            <wp:extent cx="6241733" cy="4998793"/>
+            <wp:effectExtent l="0" t="0" r="6985" b="5080"/>
+            <wp:docPr id="4" name="Picture 3" descr="Macintosh HD:Users:user:Downloads:Classdiagram (2).png"/>
             <wp:cNvGraphicFramePr>
               <a:graphicFrameLocks xmlns:a="http://schemas.openxmlformats.org/drawingml/2006/main" noChangeAspect="1"/>
             </wp:cNvGraphicFramePr>
@@ -2332,12 +2251,12 @@
               <a:graphicData uri="http://schemas.openxmlformats.org/drawingml/2006/picture">
                 <pic:pic xmlns:pic="http://schemas.openxmlformats.org/drawingml/2006/picture">
                   <pic:nvPicPr>
-                    <pic:cNvPr id="0" name="Picture 2"/>
+                    <pic:cNvPr id="0" name="Picture 3" descr="Macintosh HD:Users:user:Downloads:Classdiagram (2).png"/>
                     <pic:cNvPicPr>
                       <a:picLocks noChangeAspect="1" noChangeArrowheads="1"/>
                     </pic:cNvPicPr>
                   </pic:nvPicPr>
-                  <pic:blipFill>
+                  <pic:blipFill rotWithShape="1">
                     <a:blip r:embed="rId11">
                       <a:extLst>
                         <a:ext uri="{28A0092B-C50C-407E-A947-70E740481C1C}">
@@ -2345,15 +2264,13 @@
                         </a:ext>
                       </a:extLst>
                     </a:blip>
-                    <a:srcRect/>
-                    <a:stretch>
-                      <a:fillRect/>
-                    </a:stretch>
+                    <a:srcRect l="12026" t="18182" r="11857" b="38692"/>
+                    <a:stretch/>
                   </pic:blipFill>
                   <pic:spPr bwMode="auto">
                     <a:xfrm>
                       <a:off x="0" y="0"/>
-                      <a:ext cx="5785485" cy="6858000"/>
+                      <a:ext cx="6243459" cy="5000175"/>
                     </a:xfrm>
                     <a:prstGeom prst="rect">
                       <a:avLst/>
@@ -2362,6 +2279,11 @@
                     <a:ln>
                       <a:noFill/>
                     </a:ln>
+                    <a:extLst>
+                      <a:ext uri="{53640926-AAD7-44d8-BBD7-CCE9431645EC}">
+                        <a14:shadowObscured xmlns:a14="http://schemas.microsoft.com/office/drawing/2010/main"/>
+                      </a:ext>
+                    </a:extLst>
                   </pic:spPr>
                 </pic:pic>
               </a:graphicData>
@@ -2369,8 +2291,6 @@
           </wp:inline>
         </w:drawing>
       </w:r>
-      <w:bookmarkStart w:id="13" w:name="_Toc216495263"/>
-      <w:bookmarkStart w:id="14" w:name="_Toc347309614"/>
     </w:p>
     <w:p>
       <w:pPr>
@@ -2388,332 +2308,295 @@
       <w:r>
         <w:br w:type="page"/>
       </w:r>
+      <w:r>
+        <w:rPr>
+          <w:noProof/>
+          <w:lang w:val="en-US" w:eastAsia="en-US" w:bidi="ar-SA"/>
+        </w:rPr>
+        <w:lastRenderedPageBreak/>
+        <w:drawing>
+          <wp:inline distT="0" distB="0" distL="0" distR="0" wp14:anchorId="70E03A7C" wp14:editId="3CA93FAB">
+            <wp:extent cx="6057900" cy="6400360"/>
+            <wp:effectExtent l="0" t="0" r="0" b="635"/>
+            <wp:docPr id="5" name="Picture 4" descr="Macintosh HD:Users:user:Downloads:Classdiagram (3).png"/>
+            <wp:cNvGraphicFramePr>
+              <a:graphicFrameLocks xmlns:a="http://schemas.openxmlformats.org/drawingml/2006/main" noChangeAspect="1"/>
+            </wp:cNvGraphicFramePr>
+            <a:graphic xmlns:a="http://schemas.openxmlformats.org/drawingml/2006/main">
+              <a:graphicData uri="http://schemas.openxmlformats.org/drawingml/2006/picture">
+                <pic:pic xmlns:pic="http://schemas.openxmlformats.org/drawingml/2006/picture">
+                  <pic:nvPicPr>
+                    <pic:cNvPr id="0" name="Picture 4" descr="Macintosh HD:Users:user:Downloads:Classdiagram (3).png"/>
+                    <pic:cNvPicPr>
+                      <a:picLocks noChangeAspect="1" noChangeArrowheads="1"/>
+                    </pic:cNvPicPr>
+                  </pic:nvPicPr>
+                  <pic:blipFill rotWithShape="1">
+                    <a:blip r:embed="rId12">
+                      <a:extLst>
+                        <a:ext uri="{28A0092B-C50C-407E-A947-70E740481C1C}">
+                          <a14:useLocalDpi xmlns:a14="http://schemas.microsoft.com/office/drawing/2010/main" val="0"/>
+                        </a:ext>
+                      </a:extLst>
+                    </a:blip>
+                    <a:srcRect l="11203" t="6178" r="4263" b="30636"/>
+                    <a:stretch/>
+                  </pic:blipFill>
+                  <pic:spPr bwMode="auto">
+                    <a:xfrm>
+                      <a:off x="0" y="0"/>
+                      <a:ext cx="6061236" cy="6403884"/>
+                    </a:xfrm>
+                    <a:prstGeom prst="rect">
+                      <a:avLst/>
+                    </a:prstGeom>
+                    <a:noFill/>
+                    <a:ln>
+                      <a:noFill/>
+                    </a:ln>
+                    <a:extLst>
+                      <a:ext uri="{53640926-AAD7-44d8-BBD7-CCE9431645EC}">
+                        <a14:shadowObscured xmlns:a14="http://schemas.microsoft.com/office/drawing/2010/main"/>
+                      </a:ext>
+                    </a:extLst>
+                  </pic:spPr>
+                </pic:pic>
+              </a:graphicData>
+            </a:graphic>
+          </wp:inline>
+        </w:drawing>
+      </w:r>
     </w:p>
     <w:p>
       <w:pPr>
         <w:pStyle w:val="Heading2"/>
       </w:pPr>
-      <w:r>
+      <w:bookmarkStart w:id="15" w:name="_Toc222426067"/>
+      <w:r>
+        <w:t>Class Description</w:t>
+      </w:r>
+      <w:bookmarkEnd w:id="14"/>
+      <w:bookmarkEnd w:id="15"/>
+    </w:p>
+    <w:p>
+      <w:r>
+        <w:rPr>
+          <w:b/>
+        </w:rPr>
+        <w:t xml:space="preserve">Monster </w:t>
+      </w:r>
+      <w:r>
+        <w:t>– This class contains the attributes of the monster and methods to set monsters for breeding or for sale.</w:t>
+      </w:r>
+    </w:p>
+    <w:p>
+      <w:r>
+        <w:rPr>
+          <w:b/>
+        </w:rPr>
+        <w:t>User</w:t>
+      </w:r>
+      <w:r>
+        <w:t xml:space="preserve"> – This class contains the details of the user, including username and password required to log them in. It also contains variables for the amount of money they have and their list of friends. It contains methods to set the password, get money (when account is created, by winning fights, selling, buying and breeding monsters), adding friends and deleting friends, adding monsters (by buying or breeding) and deleting monsters</w:t>
+      </w:r>
+      <w:r>
+        <w:t xml:space="preserve"> </w:t>
+      </w:r>
+      <w:r>
+        <w:t>(when they lose fights or die of old age).</w:t>
+      </w:r>
+    </w:p>
+    <w:p>
+      <w:proofErr w:type="spellStart"/>
+      <w:r>
+        <w:rPr>
+          <w:b/>
+        </w:rPr>
         <w:lastRenderedPageBreak/>
-        <w:t>Class Description</w:t>
-      </w:r>
-      <w:bookmarkEnd w:id="13"/>
-      <w:bookmarkEnd w:id="14"/>
-    </w:p>
-    <w:p>
+        <w:t>UserDAO</w:t>
+      </w:r>
+      <w:proofErr w:type="spellEnd"/>
       <w:r>
         <w:rPr>
           <w:b/>
         </w:rPr>
-        <w:t xml:space="preserve">Monster </w:t>
-      </w:r>
-      <w:r>
-        <w:t>– This class contains the attributes of the monster and methods to set monsters for breeding or for sale.</w:t>
-      </w:r>
-    </w:p>
-    <w:p>
+        <w:t>/User</w:t>
+      </w:r>
       <w:r>
         <w:rPr>
           <w:b/>
         </w:rPr>
-        <w:t>User</w:t>
-      </w:r>
-      <w:r>
-        <w:t xml:space="preserve"> – This class contains the details of the user, including username and password required to log them in. It also contains variables for the amount of money they have and their list of friends. It contains methods to set the password, get money (when account is created, by winning fights, selling, buying and breeding monsters), adding friends and deleting friends, adding monsters (by buying or breeding) and deleting monsters</w:t>
-      </w:r>
-      <w:r>
         <w:t xml:space="preserve"> </w:t>
       </w:r>
       <w:r>
-        <w:t>(when they lose fights or die of old age).</w:t>
-      </w:r>
-    </w:p>
-    <w:p>
+        <w:t>– The</w:t>
+      </w:r>
+      <w:r>
+        <w:t>se</w:t>
+      </w:r>
+      <w:r>
+        <w:t xml:space="preserve"> class</w:t>
+      </w:r>
+      <w:r>
+        <w:t>es</w:t>
+      </w:r>
+      <w:r>
+        <w:t xml:space="preserve"> manages the user accounts. It contains methods to create an account, remove an account, reset an ac</w:t>
+      </w:r>
+      <w:r>
+        <w:t xml:space="preserve">count and authenticate the user and </w:t>
+      </w:r>
+      <w:r>
+        <w:t xml:space="preserve">contains methods to obtain data from the server </w:t>
+      </w:r>
+    </w:p>
+    <w:p>
+      <w:pPr>
+        <w:spacing w:after="0" w:line="240" w:lineRule="auto"/>
+      </w:pPr>
+      <w:bookmarkStart w:id="16" w:name="_Toc216495264"/>
       <w:proofErr w:type="spellStart"/>
       <w:r>
         <w:rPr>
           <w:b/>
         </w:rPr>
-        <w:t>AccountManager</w:t>
+        <w:t>MonsterDAO</w:t>
       </w:r>
       <w:proofErr w:type="spellEnd"/>
       <w:r>
         <w:rPr>
           <w:b/>
         </w:rPr>
-        <w:t xml:space="preserve"> </w:t>
-      </w:r>
-      <w:r>
-        <w:t>– The class manages the user accounts. It contains methods to create an account, remove an account, reset an account and authenticate the user.</w:t>
-      </w:r>
-    </w:p>
-    <w:p>
+        <w:t>/Monster</w:t>
+      </w:r>
+      <w:r>
+        <w:t xml:space="preserve"> – These classes manages all methods when fetching and manipulating data from the database. It has certain functions, which are vital to the monsters fighting statistics, such as </w:t>
+      </w:r>
+      <w:proofErr w:type="gramStart"/>
+      <w:r>
+        <w:rPr>
+          <w:i/>
+        </w:rPr>
+        <w:t>age(</w:t>
+      </w:r>
+      <w:proofErr w:type="gramEnd"/>
+      <w:r>
+        <w:rPr>
+          <w:i/>
+        </w:rPr>
+        <w:t>)</w:t>
+      </w:r>
+      <w:r>
+        <w:t>, but then also has certain methods for fighting and breeding monsters.</w:t>
+      </w:r>
+    </w:p>
+    <w:p>
+      <w:pPr>
+        <w:spacing w:after="0" w:line="240" w:lineRule="auto"/>
+      </w:pPr>
+    </w:p>
+    <w:p>
+      <w:pPr>
+        <w:spacing w:after="0" w:line="240" w:lineRule="auto"/>
+        <w:rPr>
+          <w:bCs/>
+        </w:rPr>
+      </w:pPr>
       <w:proofErr w:type="spellStart"/>
-      <w:r>
-        <w:rPr>
-          <w:b/>
-        </w:rPr>
-        <w:t>DataManager</w:t>
-      </w:r>
-      <w:proofErr w:type="spellEnd"/>
-      <w:r>
-        <w:t xml:space="preserve"> – This class contains methods to obtain data from the server. It stores the value of the player’s ID. The main methods in this class are:</w:t>
-      </w:r>
-    </w:p>
-    <w:p>
-      <w:pPr>
-        <w:ind w:left="720"/>
-      </w:pPr>
-      <w:proofErr w:type="spellStart"/>
-      <w:proofErr w:type="gramStart"/>
-      <w:r>
-        <w:t>DataManager</w:t>
-      </w:r>
-      <w:proofErr w:type="spellEnd"/>
-      <w:r>
-        <w:t>(</w:t>
-      </w:r>
-      <w:proofErr w:type="gramEnd"/>
-      <w:r>
-        <w:t xml:space="preserve">String </w:t>
-      </w:r>
-      <w:proofErr w:type="spellStart"/>
-      <w:r>
-        <w:t>playerID</w:t>
-      </w:r>
-      <w:proofErr w:type="spellEnd"/>
-      <w:r>
-        <w:t>) – This method takes the player’s ID as the parameter, so that it can check whether the user is allowed to send or receive data.</w:t>
-      </w:r>
-    </w:p>
-    <w:p>
-      <w:pPr>
-        <w:ind w:firstLine="720"/>
-      </w:pPr>
-      <w:proofErr w:type="spellStart"/>
-      <w:proofErr w:type="gramStart"/>
-      <w:r>
-        <w:t>getFriends</w:t>
-      </w:r>
-      <w:proofErr w:type="spellEnd"/>
-      <w:r>
-        <w:t>(</w:t>
-      </w:r>
-      <w:proofErr w:type="gramEnd"/>
-      <w:r>
-        <w:t>) – This method returns the player’s list of friends.</w:t>
-      </w:r>
-    </w:p>
-    <w:p>
-      <w:pPr>
-        <w:ind w:firstLine="720"/>
-      </w:pPr>
-      <w:proofErr w:type="spellStart"/>
-      <w:proofErr w:type="gramStart"/>
-      <w:r>
-        <w:t>getMonsters</w:t>
-      </w:r>
-      <w:proofErr w:type="spellEnd"/>
-      <w:r>
-        <w:t>(</w:t>
-      </w:r>
-      <w:proofErr w:type="gramEnd"/>
-      <w:r>
-        <w:t>) – This method returns the player’s list of monsters.</w:t>
-      </w:r>
-    </w:p>
-    <w:p>
-      <w:pPr>
-        <w:ind w:left="720"/>
-      </w:pPr>
-      <w:proofErr w:type="spellStart"/>
-      <w:proofErr w:type="gramStart"/>
-      <w:r>
-        <w:t>getFriendsMonsters</w:t>
-      </w:r>
-      <w:proofErr w:type="spellEnd"/>
-      <w:r>
-        <w:t>(</w:t>
-      </w:r>
-      <w:proofErr w:type="spellStart"/>
-      <w:proofErr w:type="gramEnd"/>
-      <w:r>
-        <w:t>MonsterFilter</w:t>
-      </w:r>
-      <w:proofErr w:type="spellEnd"/>
-      <w:r>
-        <w:t xml:space="preserve"> f) – This method returns the player’s friends’ monsters and filters it by type (that is, whether it is available for breeding, selling or all monsters in their farm).</w:t>
-      </w:r>
-    </w:p>
-    <w:p>
-      <w:pPr>
-        <w:ind w:firstLine="720"/>
-      </w:pPr>
-      <w:proofErr w:type="spellStart"/>
-      <w:proofErr w:type="gramStart"/>
-      <w:r>
-        <w:t>getMonster</w:t>
-      </w:r>
-      <w:proofErr w:type="spellEnd"/>
-      <w:r>
-        <w:t>(</w:t>
-      </w:r>
-      <w:proofErr w:type="gramEnd"/>
-      <w:r>
-        <w:t xml:space="preserve">String id) – This method returns the selected monster. </w:t>
-      </w:r>
-    </w:p>
-    <w:p>
-      <w:proofErr w:type="spellStart"/>
-      <w:r>
-        <w:rPr>
-          <w:b/>
-        </w:rPr>
-        <w:t>BreedResolver</w:t>
-      </w:r>
-      <w:proofErr w:type="spellEnd"/>
-      <w:r>
-        <w:t xml:space="preserve"> – This class maintains breeding between monsters. </w:t>
-      </w:r>
-    </w:p>
-    <w:p>
-      <w:proofErr w:type="spellStart"/>
-      <w:r>
-        <w:rPr>
-          <w:b/>
-        </w:rPr>
-        <w:t>FightResolver</w:t>
-      </w:r>
-      <w:proofErr w:type="spellEnd"/>
-      <w:r>
-        <w:t xml:space="preserve"> – This class maintains fights between monsters.</w:t>
-      </w:r>
-    </w:p>
-    <w:p>
-      <w:proofErr w:type="spellStart"/>
-      <w:r>
-        <w:rPr>
-          <w:b/>
-        </w:rPr>
-        <w:t>PurchaseResolver</w:t>
-      </w:r>
-      <w:proofErr w:type="spellEnd"/>
-      <w:r>
-        <w:rPr>
-          <w:b/>
-        </w:rPr>
-        <w:t xml:space="preserve"> </w:t>
-      </w:r>
-      <w:r>
-        <w:t>– This class maintains the sales of monsters between users.</w:t>
-      </w:r>
-    </w:p>
-    <w:p>
-      <w:proofErr w:type="spellStart"/>
-      <w:r>
-        <w:rPr>
-          <w:b/>
-        </w:rPr>
-        <w:t>RequestDispatcher</w:t>
-      </w:r>
-      <w:proofErr w:type="spellEnd"/>
-      <w:r>
-        <w:rPr>
-          <w:b/>
-        </w:rPr>
-        <w:t xml:space="preserve"> </w:t>
-      </w:r>
-      <w:r>
-        <w:t xml:space="preserve">– This class maintains requests. It takes requests from JSP pages and processes them. </w:t>
-      </w:r>
-    </w:p>
-    <w:p>
-      <w:r>
-        <w:rPr>
-          <w:b/>
-        </w:rPr>
-        <w:t xml:space="preserve">Request </w:t>
-      </w:r>
-      <w:r>
-        <w:t>– It is an abstract class representing general requests.</w:t>
-      </w:r>
-    </w:p>
-    <w:p>
-      <w:proofErr w:type="spellStart"/>
-      <w:r>
-        <w:rPr>
-          <w:b/>
-        </w:rPr>
-        <w:t>BreedRequest</w:t>
-      </w:r>
-      <w:proofErr w:type="spellEnd"/>
-      <w:r>
-        <w:rPr>
-          <w:b/>
-        </w:rPr>
-        <w:t xml:space="preserve">, </w:t>
-      </w:r>
-      <w:proofErr w:type="spellStart"/>
-      <w:r>
-        <w:rPr>
-          <w:b/>
-        </w:rPr>
-        <w:t>BuyRequest</w:t>
-      </w:r>
-      <w:proofErr w:type="spellEnd"/>
-      <w:r>
-        <w:rPr>
-          <w:b/>
-        </w:rPr>
-        <w:t xml:space="preserve">, </w:t>
-      </w:r>
-      <w:proofErr w:type="spellStart"/>
-      <w:proofErr w:type="gramStart"/>
-      <w:r>
-        <w:rPr>
-          <w:b/>
-        </w:rPr>
-        <w:t>FightRequest</w:t>
-      </w:r>
-      <w:proofErr w:type="spellEnd"/>
-      <w:r>
-        <w:rPr>
-          <w:b/>
-        </w:rPr>
-        <w:t xml:space="preserve">  </w:t>
-      </w:r>
-      <w:r>
-        <w:t>-</w:t>
-      </w:r>
-      <w:proofErr w:type="gramEnd"/>
-      <w:r>
-        <w:t xml:space="preserve"> These classes represent specific requests. </w:t>
-      </w:r>
-    </w:p>
-    <w:p>
-      <w:pPr>
-        <w:spacing w:after="0" w:line="240" w:lineRule="auto"/>
-      </w:pPr>
-      <w:bookmarkStart w:id="15" w:name="_Toc216495264"/>
-      <w:bookmarkStart w:id="16" w:name="_Toc347309615"/>
       <w:r>
         <w:rPr>
           <w:b/>
           <w:bCs/>
         </w:rPr>
-        <w:br w:type="page"/>
-      </w:r>
+        <w:t>RequestDAO</w:t>
+      </w:r>
+      <w:proofErr w:type="spellEnd"/>
+      <w:r>
+        <w:rPr>
+          <w:b/>
+          <w:bCs/>
+        </w:rPr>
+        <w:t xml:space="preserve">/Request </w:t>
+      </w:r>
+      <w:r>
+        <w:rPr>
+          <w:bCs/>
+        </w:rPr>
+        <w:t>– These classes manage all data manipulation when it comes to finding</w:t>
+      </w:r>
+      <w:r>
+        <w:rPr>
+          <w:bCs/>
+        </w:rPr>
+        <w:t>, creating or deleting requests from the database, and assigning them to different Users/Monsters</w:t>
+      </w:r>
+    </w:p>
+    <w:p>
+      <w:pPr>
+        <w:spacing w:after="0" w:line="240" w:lineRule="auto"/>
+        <w:rPr>
+          <w:bCs/>
+        </w:rPr>
+      </w:pPr>
+    </w:p>
+    <w:p>
+      <w:pPr>
+        <w:spacing w:after="0" w:line="240" w:lineRule="auto"/>
+        <w:rPr>
+          <w:bCs/>
+        </w:rPr>
+      </w:pPr>
+      <w:proofErr w:type="spellStart"/>
+      <w:r>
+        <w:rPr>
+          <w:b/>
+          <w:bCs/>
+        </w:rPr>
+        <w:t>RequestDispatcherServlet</w:t>
+      </w:r>
+      <w:proofErr w:type="spellEnd"/>
+      <w:r>
+        <w:rPr>
+          <w:bCs/>
+        </w:rPr>
+        <w:t xml:space="preserve"> – handles all input for setting up requests for monsters to fight/breed or </w:t>
+      </w:r>
+      <w:proofErr w:type="gramStart"/>
+      <w:r>
+        <w:rPr>
+          <w:bCs/>
+        </w:rPr>
+        <w:t>be</w:t>
+      </w:r>
+      <w:proofErr w:type="gramEnd"/>
+      <w:r>
+        <w:rPr>
+          <w:bCs/>
+        </w:rPr>
+        <w:t xml:space="preserve"> sold, while also serving as a point for users to add friends. It has been designed in such a manor that a simple layer on top </w:t>
+      </w:r>
+      <w:r>
+        <w:rPr>
+          <w:bCs/>
+        </w:rPr>
+        <w:t>to parse JSON is only needed for manipulating incoming/outgoing data.</w:t>
+      </w:r>
+    </w:p>
+    <w:p>
+      <w:pPr>
+        <w:spacing w:after="0" w:line="240" w:lineRule="auto"/>
+      </w:pPr>
     </w:p>
     <w:p>
       <w:pPr>
         <w:pStyle w:val="Heading2"/>
       </w:pPr>
-      <w:r>
-        <w:lastRenderedPageBreak/>
+      <w:bookmarkStart w:id="17" w:name="_Toc222426068"/>
+      <w:r>
         <w:t>Mapping from requirements to Classes</w:t>
       </w:r>
-      <w:bookmarkEnd w:id="15"/>
       <w:bookmarkEnd w:id="16"/>
+      <w:bookmarkEnd w:id="17"/>
     </w:p>
     <w:p/>
     <w:tbl>
@@ -3194,24 +3077,24 @@
       <w:pPr>
         <w:pStyle w:val="Heading1"/>
       </w:pPr>
-      <w:bookmarkStart w:id="17" w:name="_Toc216495265"/>
-      <w:bookmarkStart w:id="18" w:name="_Toc347309616"/>
-      <w:r>
+      <w:bookmarkStart w:id="18" w:name="_Toc216495265"/>
+      <w:bookmarkStart w:id="19" w:name="_Toc222426069"/>
+      <w:r>
+        <w:lastRenderedPageBreak/>
         <w:t>Dependency Description</w:t>
       </w:r>
-      <w:bookmarkEnd w:id="17"/>
       <w:bookmarkEnd w:id="18"/>
+      <w:bookmarkEnd w:id="19"/>
     </w:p>
     <w:p>
       <w:pPr>
         <w:pStyle w:val="Heading2"/>
       </w:pPr>
-      <w:bookmarkStart w:id="19" w:name="_Toc216495266"/>
-      <w:bookmarkStart w:id="20" w:name="_Toc347309617"/>
+      <w:bookmarkStart w:id="20" w:name="_Toc216495266"/>
+      <w:bookmarkStart w:id="21" w:name="_Toc222426070"/>
       <w:r>
         <w:rPr>
           <w:noProof/>
-          <w:lang w:val="en-GB" w:eastAsia="zh-CN" w:bidi="ta-IN"/>
         </w:rPr>
         <w:drawing>
           <wp:anchor distT="0" distB="0" distL="114300" distR="114300" simplePos="0" relativeHeight="251659264" behindDoc="0" locked="0" layoutInCell="1" allowOverlap="1" wp14:anchorId="6F3D9705" wp14:editId="28D78D15">
@@ -3239,7 +3122,7 @@
                     </pic:cNvPicPr>
                   </pic:nvPicPr>
                   <pic:blipFill>
-                    <a:blip r:embed="rId12">
+                    <a:blip r:embed="rId13">
                       <a:extLst>
                         <a:ext uri="{28A0092B-C50C-407E-A947-70E740481C1C}">
                           <a14:useLocalDpi xmlns:a14="http://schemas.microsoft.com/office/drawing/2010/main" val="0"/>
@@ -3279,8 +3162,8 @@
       <w:r>
         <w:t>Component Diagrams</w:t>
       </w:r>
-      <w:bookmarkEnd w:id="19"/>
       <w:bookmarkEnd w:id="20"/>
+      <w:bookmarkEnd w:id="21"/>
     </w:p>
     <w:p>
       <w:pPr>
@@ -3295,8 +3178,7 @@
           <w:lang w:val="en-US" w:eastAsia="en-US" w:bidi="ar-SA"/>
         </w:rPr>
       </w:pPr>
-      <w:bookmarkStart w:id="21" w:name="_Toc216495267"/>
-      <w:bookmarkStart w:id="22" w:name="_Toc347309618"/>
+      <w:bookmarkStart w:id="22" w:name="_Toc216495267"/>
       <w:r>
         <w:rPr>
           <w:color w:val="4F81BD"/>
@@ -3310,21 +3192,20 @@
       <w:pPr>
         <w:pStyle w:val="Heading1"/>
       </w:pPr>
-      <w:bookmarkStart w:id="23" w:name="_GoBack"/>
-      <w:bookmarkEnd w:id="23"/>
+      <w:bookmarkStart w:id="23" w:name="_Toc222426071"/>
       <w:r>
         <w:lastRenderedPageBreak/>
         <w:t>Detailed Design</w:t>
       </w:r>
-      <w:bookmarkEnd w:id="21"/>
       <w:bookmarkEnd w:id="22"/>
+      <w:bookmarkEnd w:id="23"/>
     </w:p>
     <w:p>
       <w:pPr>
         <w:pStyle w:val="Heading2"/>
       </w:pPr>
       <w:bookmarkStart w:id="24" w:name="_Toc216495268"/>
-      <w:bookmarkStart w:id="25" w:name="_Toc347309619"/>
+      <w:bookmarkStart w:id="25" w:name="_Toc222426072"/>
       <w:r>
         <w:t>Sequence Diagrams</w:t>
       </w:r>
@@ -3338,12 +3219,13 @@
       <w:r>
         <w:rPr>
           <w:noProof/>
+          <w:lang w:val="en-US" w:eastAsia="en-US" w:bidi="ar-SA"/>
         </w:rPr>
         <w:drawing>
-          <wp:inline distT="0" distB="0" distL="0" distR="0" wp14:anchorId="704C389D" wp14:editId="3724E502">
-            <wp:extent cx="4510405" cy="7359015"/>
-            <wp:effectExtent l="0" t="0" r="10795" b="6985"/>
-            <wp:docPr id="52" name="Picture 52" descr="Description: https://raw.github.com/ssherar/cs221-group/6bc51d3ebca5b0b0c38dc5f25fa6d9e0c86306bb/n15/docs/sequence-diagrams/register-and-login.png?login=fiona-joseph&amp;token=fb24d714293223743ec23ca0581d18ab"/>
+          <wp:inline distT="0" distB="0" distL="0" distR="0" wp14:anchorId="5E162A96" wp14:editId="0604BF9C">
+            <wp:extent cx="4667446" cy="7968804"/>
+            <wp:effectExtent l="0" t="0" r="6350" b="6985"/>
+            <wp:docPr id="6" name="Picture 5" descr="Macintosh HD:Users:user:Downloads:BasicSequenceDiagram.png"/>
             <wp:cNvGraphicFramePr>
               <a:graphicFrameLocks xmlns:a="http://schemas.openxmlformats.org/drawingml/2006/main" noChangeAspect="1"/>
             </wp:cNvGraphicFramePr>
@@ -3351,28 +3233,26 @@
               <a:graphicData uri="http://schemas.openxmlformats.org/drawingml/2006/picture">
                 <pic:pic xmlns:pic="http://schemas.openxmlformats.org/drawingml/2006/picture">
                   <pic:nvPicPr>
-                    <pic:cNvPr id="0" name="Picture 52" descr="Description: https://raw.github.com/ssherar/cs221-group/6bc51d3ebca5b0b0c38dc5f25fa6d9e0c86306bb/n15/docs/sequence-diagrams/register-and-login.png?login=fiona-joseph&amp;token=fb24d714293223743ec23ca0581d18ab"/>
+                    <pic:cNvPr id="0" name="Picture 5" descr="Macintosh HD:Users:user:Downloads:BasicSequenceDiagram.png"/>
                     <pic:cNvPicPr>
                       <a:picLocks noChangeAspect="1" noChangeArrowheads="1"/>
                     </pic:cNvPicPr>
                   </pic:nvPicPr>
-                  <pic:blipFill>
-                    <a:blip r:embed="rId13">
+                  <pic:blipFill rotWithShape="1">
+                    <a:blip r:embed="rId14">
                       <a:extLst>
                         <a:ext uri="{28A0092B-C50C-407E-A947-70E740481C1C}">
                           <a14:useLocalDpi xmlns:a14="http://schemas.microsoft.com/office/drawing/2010/main" val="0"/>
                         </a:ext>
                       </a:extLst>
                     </a:blip>
-                    <a:srcRect l="11765" t="3612" r="15686" b="4900"/>
-                    <a:stretch>
-                      <a:fillRect/>
-                    </a:stretch>
+                    <a:srcRect l="15323" t="4707" r="17131" b="6230"/>
+                    <a:stretch/>
                   </pic:blipFill>
                   <pic:spPr bwMode="auto">
                     <a:xfrm>
                       <a:off x="0" y="0"/>
-                      <a:ext cx="4510405" cy="7359015"/>
+                      <a:ext cx="4667446" cy="7968804"/>
                     </a:xfrm>
                     <a:prstGeom prst="rect">
                       <a:avLst/>
@@ -3381,6 +3261,11 @@
                     <a:ln>
                       <a:noFill/>
                     </a:ln>
+                    <a:extLst>
+                      <a:ext uri="{53640926-AAD7-44d8-BBD7-CCE9431645EC}">
+                        <a14:shadowObscured xmlns:a14="http://schemas.microsoft.com/office/drawing/2010/main"/>
+                      </a:ext>
+                    </a:extLst>
                   </pic:spPr>
                 </pic:pic>
               </a:graphicData>
@@ -3394,13 +3279,13 @@
       <w:r>
         <w:rPr>
           <w:noProof/>
-        </w:rPr>
-        <w:lastRenderedPageBreak/>
+          <w:lang w:val="en-US" w:eastAsia="en-US" w:bidi="ar-SA"/>
+        </w:rPr>
         <w:drawing>
-          <wp:inline distT="0" distB="0" distL="0" distR="0" wp14:anchorId="1D724EE0" wp14:editId="4548B659">
-            <wp:extent cx="5486400" cy="3903980"/>
-            <wp:effectExtent l="0" t="0" r="0" b="7620"/>
-            <wp:docPr id="36" name="Picture 5"/>
+          <wp:inline distT="0" distB="0" distL="0" distR="0" wp14:anchorId="5708669B" wp14:editId="429DC32B">
+            <wp:extent cx="5963976" cy="4251489"/>
+            <wp:effectExtent l="0" t="0" r="5080" b="0"/>
+            <wp:docPr id="13" name="Picture 6" descr="Macintosh HD:Users:user:Downloads:BasicSequenceDiagram (1).png"/>
             <wp:cNvGraphicFramePr>
               <a:graphicFrameLocks xmlns:a="http://schemas.openxmlformats.org/drawingml/2006/main" noChangeAspect="1"/>
             </wp:cNvGraphicFramePr>
@@ -3408,28 +3293,26 @@
               <a:graphicData uri="http://schemas.openxmlformats.org/drawingml/2006/picture">
                 <pic:pic xmlns:pic="http://schemas.openxmlformats.org/drawingml/2006/picture">
                   <pic:nvPicPr>
-                    <pic:cNvPr id="0" name="Picture 5"/>
+                    <pic:cNvPr id="0" name="Picture 6" descr="Macintosh HD:Users:user:Downloads:BasicSequenceDiagram (1).png"/>
                     <pic:cNvPicPr>
                       <a:picLocks noChangeAspect="1" noChangeArrowheads="1"/>
                     </pic:cNvPicPr>
                   </pic:nvPicPr>
-                  <pic:blipFill>
-                    <a:blip r:embed="rId14">
+                  <pic:blipFill rotWithShape="1">
+                    <a:blip r:embed="rId15">
                       <a:extLst>
                         <a:ext uri="{28A0092B-C50C-407E-A947-70E740481C1C}">
                           <a14:useLocalDpi xmlns:a14="http://schemas.microsoft.com/office/drawing/2010/main" val="0"/>
                         </a:ext>
                       </a:extLst>
                     </a:blip>
-                    <a:srcRect l="1955" t="3323" r="10078" b="4634"/>
-                    <a:stretch>
-                      <a:fillRect/>
-                    </a:stretch>
+                    <a:srcRect l="9558" t="6362" r="15796" b="52543"/>
+                    <a:stretch/>
                   </pic:blipFill>
                   <pic:spPr bwMode="auto">
                     <a:xfrm>
                       <a:off x="0" y="0"/>
-                      <a:ext cx="5486400" cy="3903980"/>
+                      <a:ext cx="5967175" cy="4253769"/>
                     </a:xfrm>
                     <a:prstGeom prst="rect">
                       <a:avLst/>
@@ -3438,6 +3321,11 @@
                     <a:ln>
                       <a:noFill/>
                     </a:ln>
+                    <a:extLst>
+                      <a:ext uri="{53640926-AAD7-44d8-BBD7-CCE9431645EC}">
+                        <a14:shadowObscured xmlns:a14="http://schemas.microsoft.com/office/drawing/2010/main"/>
+                      </a:ext>
+                    </a:extLst>
                   </pic:spPr>
                 </pic:pic>
               </a:graphicData>
@@ -3450,6 +3338,7 @@
       <w:r>
         <w:rPr>
           <w:noProof/>
+          <w:lang w:val="en-US" w:eastAsia="en-US" w:bidi="ar-SA"/>
         </w:rPr>
         <w:drawing>
           <wp:inline distT="0" distB="0" distL="0" distR="0" wp14:anchorId="11885F68" wp14:editId="37C0E1E9">
@@ -3469,7 +3358,7 @@
                     </pic:cNvPicPr>
                   </pic:nvPicPr>
                   <pic:blipFill>
-                    <a:blip r:embed="rId15">
+                    <a:blip r:embed="rId16">
                       <a:extLst>
                         <a:ext uri="{28A0092B-C50C-407E-A947-70E740481C1C}">
                           <a14:useLocalDpi xmlns:a14="http://schemas.microsoft.com/office/drawing/2010/main" val="0"/>
@@ -3505,6 +3394,7 @@
       <w:r>
         <w:rPr>
           <w:noProof/>
+          <w:lang w:val="en-US" w:eastAsia="en-US" w:bidi="ar-SA"/>
         </w:rPr>
         <w:lastRenderedPageBreak/>
         <w:drawing>
@@ -3525,7 +3415,7 @@
                     </pic:cNvPicPr>
                   </pic:nvPicPr>
                   <pic:blipFill>
-                    <a:blip r:embed="rId16">
+                    <a:blip r:embed="rId17">
                       <a:extLst>
                         <a:ext uri="{28A0092B-C50C-407E-A947-70E740481C1C}">
                           <a14:useLocalDpi xmlns:a14="http://schemas.microsoft.com/office/drawing/2010/main" val="0"/>
@@ -3558,16 +3448,19 @@
       </w:r>
     </w:p>
     <w:p>
+      <w:pPr>
+        <w:pStyle w:val="Heading1"/>
+      </w:pPr>
       <w:r>
         <w:rPr>
           <w:noProof/>
         </w:rPr>
         <w:lastRenderedPageBreak/>
         <w:drawing>
-          <wp:inline distT="0" distB="0" distL="0" distR="0" wp14:anchorId="381153A4" wp14:editId="0BC27FF7">
-            <wp:extent cx="5855970" cy="7297420"/>
-            <wp:effectExtent l="0" t="0" r="11430" b="0"/>
-            <wp:docPr id="9" name="Picture 9"/>
+          <wp:inline distT="0" distB="0" distL="0" distR="0" wp14:anchorId="3E257CED" wp14:editId="1674ACB6">
+            <wp:extent cx="5940421" cy="7086600"/>
+            <wp:effectExtent l="0" t="0" r="3810" b="0"/>
+            <wp:docPr id="14" name="Picture 7" descr="Macintosh HD:Users:user:Downloads:BasicSequenceDiagram (2).png"/>
             <wp:cNvGraphicFramePr>
               <a:graphicFrameLocks xmlns:a="http://schemas.openxmlformats.org/drawingml/2006/main" noChangeAspect="1"/>
             </wp:cNvGraphicFramePr>
@@ -3575,28 +3468,26 @@
               <a:graphicData uri="http://schemas.openxmlformats.org/drawingml/2006/picture">
                 <pic:pic xmlns:pic="http://schemas.openxmlformats.org/drawingml/2006/picture">
                   <pic:nvPicPr>
-                    <pic:cNvPr id="0" name="Picture 9"/>
+                    <pic:cNvPr id="0" name="Picture 7" descr="Macintosh HD:Users:user:Downloads:BasicSequenceDiagram (2).png"/>
                     <pic:cNvPicPr>
                       <a:picLocks noChangeAspect="1" noChangeArrowheads="1"/>
                     </pic:cNvPicPr>
                   </pic:nvPicPr>
-                  <pic:blipFill>
-                    <a:blip r:embed="rId17">
+                  <pic:blipFill rotWithShape="1">
+                    <a:blip r:embed="rId18">
                       <a:extLst>
                         <a:ext uri="{28A0092B-C50C-407E-A947-70E740481C1C}">
                           <a14:useLocalDpi xmlns:a14="http://schemas.microsoft.com/office/drawing/2010/main" val="0"/>
                         </a:ext>
                       </a:extLst>
                     </a:blip>
-                    <a:srcRect/>
-                    <a:stretch>
-                      <a:fillRect/>
-                    </a:stretch>
+                    <a:srcRect l="10873" t="6998" r="9715" b="19841"/>
+                    <a:stretch/>
                   </pic:blipFill>
                   <pic:spPr bwMode="auto">
                     <a:xfrm>
                       <a:off x="0" y="0"/>
-                      <a:ext cx="5855970" cy="7297420"/>
+                      <a:ext cx="5941166" cy="7087489"/>
                     </a:xfrm>
                     <a:prstGeom prst="rect">
                       <a:avLst/>
@@ -3605,6 +3496,11 @@
                     <a:ln>
                       <a:noFill/>
                     </a:ln>
+                    <a:extLst>
+                      <a:ext uri="{53640926-AAD7-44d8-BBD7-CCE9431645EC}">
+                        <a14:shadowObscured xmlns:a14="http://schemas.microsoft.com/office/drawing/2010/main"/>
+                      </a:ext>
+                    </a:extLst>
                   </pic:spPr>
                 </pic:pic>
               </a:graphicData>
@@ -3615,18 +3511,37 @@
     </w:p>
     <w:p>
       <w:pPr>
+        <w:rPr>
+          <w:lang w:val="en-US" w:bidi="ar-SA"/>
+        </w:rPr>
+      </w:pPr>
+    </w:p>
+    <w:p>
+      <w:pPr>
+        <w:rPr>
+          <w:lang w:val="en-US" w:bidi="ar-SA"/>
+        </w:rPr>
+      </w:pPr>
+    </w:p>
+    <w:p>
+      <w:pPr>
+        <w:pStyle w:val="Heading1"/>
+      </w:pPr>
+    </w:p>
+    <w:p>
+      <w:pPr>
+        <w:pStyle w:val="Heading1"/>
         <w:jc w:val="center"/>
       </w:pPr>
       <w:r>
         <w:rPr>
           <w:noProof/>
         </w:rPr>
-        <w:lastRenderedPageBreak/>
         <w:drawing>
-          <wp:inline distT="0" distB="0" distL="0" distR="0" wp14:anchorId="3FB3E1D9" wp14:editId="72EC27BB">
-            <wp:extent cx="5398770" cy="7658100"/>
-            <wp:effectExtent l="0" t="0" r="11430" b="12700"/>
-            <wp:docPr id="10" name="Picture 8"/>
+          <wp:inline distT="0" distB="0" distL="0" distR="0" wp14:anchorId="5327AD00" wp14:editId="50E0AA24">
+            <wp:extent cx="5157640" cy="7362809"/>
+            <wp:effectExtent l="0" t="0" r="0" b="3810"/>
+            <wp:docPr id="16" name="Picture 8" descr="Macintosh HD:Users:user:Downloads:BasicSequenceDiagram (3).png"/>
             <wp:cNvGraphicFramePr>
               <a:graphicFrameLocks xmlns:a="http://schemas.openxmlformats.org/drawingml/2006/main" noChangeAspect="1"/>
             </wp:cNvGraphicFramePr>
@@ -3634,28 +3549,26 @@
               <a:graphicData uri="http://schemas.openxmlformats.org/drawingml/2006/picture">
                 <pic:pic xmlns:pic="http://schemas.openxmlformats.org/drawingml/2006/picture">
                   <pic:nvPicPr>
-                    <pic:cNvPr id="0" name="Picture 8"/>
+                    <pic:cNvPr id="0" name="Picture 8" descr="Macintosh HD:Users:user:Downloads:BasicSequenceDiagram (3).png"/>
                     <pic:cNvPicPr>
                       <a:picLocks noChangeAspect="1" noChangeArrowheads="1"/>
                     </pic:cNvPicPr>
                   </pic:nvPicPr>
-                  <pic:blipFill>
-                    <a:blip r:embed="rId18">
+                  <pic:blipFill rotWithShape="1">
+                    <a:blip r:embed="rId19">
                       <a:extLst>
                         <a:ext uri="{28A0092B-C50C-407E-A947-70E740481C1C}">
                           <a14:useLocalDpi xmlns:a14="http://schemas.microsoft.com/office/drawing/2010/main" val="0"/>
                         </a:ext>
                       </a:extLst>
                     </a:blip>
-                    <a:srcRect l="11765" t="4546" r="13725" b="13754"/>
-                    <a:stretch>
-                      <a:fillRect/>
-                    </a:stretch>
+                    <a:srcRect l="14003" t="6998" r="16635" b="16533"/>
+                    <a:stretch/>
                   </pic:blipFill>
                   <pic:spPr bwMode="auto">
                     <a:xfrm>
                       <a:off x="0" y="0"/>
-                      <a:ext cx="5398770" cy="7658100"/>
+                      <a:ext cx="5159038" cy="7364805"/>
                     </a:xfrm>
                     <a:prstGeom prst="rect">
                       <a:avLst/>
@@ -3664,6 +3577,11 @@
                     <a:ln>
                       <a:noFill/>
                     </a:ln>
+                    <a:extLst>
+                      <a:ext uri="{53640926-AAD7-44d8-BBD7-CCE9431645EC}">
+                        <a14:shadowObscured xmlns:a14="http://schemas.microsoft.com/office/drawing/2010/main"/>
+                      </a:ext>
+                    </a:extLst>
                   </pic:spPr>
                 </pic:pic>
               </a:graphicData>
@@ -3672,46 +3590,20 @@
         </w:drawing>
       </w:r>
     </w:p>
-    <w:p/>
-    <w:p/>
-    <w:p>
-      <w:pPr>
-        <w:spacing w:line="240" w:lineRule="auto"/>
-        <w:rPr>
-          <w:sz w:val="24"/>
-          <w:szCs w:val="24"/>
-        </w:rPr>
-      </w:pPr>
-    </w:p>
-    <w:p>
-      <w:pPr>
-        <w:spacing w:line="240" w:lineRule="auto"/>
-        <w:rPr>
-          <w:sz w:val="24"/>
-          <w:szCs w:val="24"/>
-        </w:rPr>
-      </w:pPr>
-    </w:p>
-    <w:p>
-      <w:pPr>
-        <w:spacing w:line="240" w:lineRule="auto"/>
-        <w:jc w:val="center"/>
-        <w:rPr>
-          <w:sz w:val="24"/>
-          <w:szCs w:val="24"/>
-        </w:rPr>
+    <w:p>
+      <w:pPr>
+        <w:pStyle w:val="Heading1"/>
       </w:pPr>
       <w:r>
         <w:rPr>
           <w:noProof/>
-          <w:sz w:val="24"/>
-          <w:szCs w:val="24"/>
-        </w:rPr>
+        </w:rPr>
+        <w:lastRenderedPageBreak/>
         <w:drawing>
-          <wp:inline distT="0" distB="0" distL="0" distR="0" wp14:anchorId="68BD3255" wp14:editId="3D40DB65">
-            <wp:extent cx="5671185" cy="7456170"/>
-            <wp:effectExtent l="0" t="0" r="0" b="11430"/>
-            <wp:docPr id="11" name="Picture 10"/>
+          <wp:inline distT="0" distB="0" distL="0" distR="0" wp14:anchorId="59900D2E" wp14:editId="7C56568A">
+            <wp:extent cx="5943600" cy="7365453"/>
+            <wp:effectExtent l="0" t="0" r="0" b="635"/>
+            <wp:docPr id="17" name="Picture 9" descr="Macintosh HD:Users:user:Downloads:BasicSequenceDiagram (4).png"/>
             <wp:cNvGraphicFramePr>
               <a:graphicFrameLocks xmlns:a="http://schemas.openxmlformats.org/drawingml/2006/main" noChangeAspect="1"/>
             </wp:cNvGraphicFramePr>
@@ -3719,28 +3611,26 @@
               <a:graphicData uri="http://schemas.openxmlformats.org/drawingml/2006/picture">
                 <pic:pic xmlns:pic="http://schemas.openxmlformats.org/drawingml/2006/picture">
                   <pic:nvPicPr>
-                    <pic:cNvPr id="0" name="Picture 10"/>
+                    <pic:cNvPr id="0" name="Picture 9" descr="Macintosh HD:Users:user:Downloads:BasicSequenceDiagram (4).png"/>
                     <pic:cNvPicPr>
                       <a:picLocks noChangeAspect="1" noChangeArrowheads="1"/>
                     </pic:cNvPicPr>
                   </pic:nvPicPr>
-                  <pic:blipFill>
-                    <a:blip r:embed="rId19">
+                  <pic:blipFill rotWithShape="1">
+                    <a:blip r:embed="rId20">
                       <a:extLst>
                         <a:ext uri="{28A0092B-C50C-407E-A947-70E740481C1C}">
                           <a14:useLocalDpi xmlns:a14="http://schemas.microsoft.com/office/drawing/2010/main" val="0"/>
                         </a:ext>
                       </a:extLst>
                     </a:blip>
-                    <a:srcRect l="7843" r="9804" b="16313"/>
-                    <a:stretch>
-                      <a:fillRect/>
-                    </a:stretch>
+                    <a:srcRect l="12685" t="6998" r="10863" b="19836"/>
+                    <a:stretch/>
                   </pic:blipFill>
                   <pic:spPr bwMode="auto">
                     <a:xfrm>
                       <a:off x="0" y="0"/>
-                      <a:ext cx="5671185" cy="7456170"/>
+                      <a:ext cx="5944498" cy="7366566"/>
                     </a:xfrm>
                     <a:prstGeom prst="rect">
                       <a:avLst/>
@@ -3749,6 +3639,11 @@
                     <a:ln>
                       <a:noFill/>
                     </a:ln>
+                    <a:extLst>
+                      <a:ext uri="{53640926-AAD7-44d8-BBD7-CCE9431645EC}">
+                        <a14:shadowObscured xmlns:a14="http://schemas.microsoft.com/office/drawing/2010/main"/>
+                      </a:ext>
+                    </a:extLst>
                   </pic:spPr>
                 </pic:pic>
               </a:graphicData>
@@ -3756,100 +3651,11 @@
           </wp:inline>
         </w:drawing>
       </w:r>
-    </w:p>
-    <w:p>
-      <w:pPr>
-        <w:spacing w:line="240" w:lineRule="auto"/>
-        <w:rPr>
-          <w:sz w:val="24"/>
-          <w:szCs w:val="24"/>
-        </w:rPr>
-      </w:pPr>
-    </w:p>
-    <w:p>
-      <w:pPr>
-        <w:spacing w:line="240" w:lineRule="auto"/>
-        <w:rPr>
-          <w:sz w:val="24"/>
-          <w:szCs w:val="24"/>
-        </w:rPr>
-      </w:pPr>
-    </w:p>
-    <w:p>
-      <w:pPr>
-        <w:spacing w:line="240" w:lineRule="auto"/>
-        <w:jc w:val="center"/>
-        <w:rPr>
-          <w:sz w:val="24"/>
-          <w:szCs w:val="24"/>
-        </w:rPr>
-      </w:pPr>
-      <w:r>
-        <w:rPr>
-          <w:noProof/>
-          <w:sz w:val="24"/>
-          <w:szCs w:val="24"/>
-        </w:rPr>
-        <w:lastRenderedPageBreak/>
-        <w:drawing>
-          <wp:inline distT="0" distB="0" distL="0" distR="0" wp14:anchorId="7C2D7679" wp14:editId="7726F66A">
-            <wp:extent cx="5574030" cy="7077710"/>
-            <wp:effectExtent l="0" t="0" r="0" b="8890"/>
-            <wp:docPr id="12" name="Picture 11"/>
-            <wp:cNvGraphicFramePr>
-              <a:graphicFrameLocks xmlns:a="http://schemas.openxmlformats.org/drawingml/2006/main" noChangeAspect="1"/>
-            </wp:cNvGraphicFramePr>
-            <a:graphic xmlns:a="http://schemas.openxmlformats.org/drawingml/2006/main">
-              <a:graphicData uri="http://schemas.openxmlformats.org/drawingml/2006/picture">
-                <pic:pic xmlns:pic="http://schemas.openxmlformats.org/drawingml/2006/picture">
-                  <pic:nvPicPr>
-                    <pic:cNvPr id="0" name="Picture 11"/>
-                    <pic:cNvPicPr>
-                      <a:picLocks noChangeAspect="1" noChangeArrowheads="1"/>
-                    </pic:cNvPicPr>
-                  </pic:nvPicPr>
-                  <pic:blipFill>
-                    <a:blip r:embed="rId20">
-                      <a:extLst>
-                        <a:ext uri="{28A0092B-C50C-407E-A947-70E740481C1C}">
-                          <a14:useLocalDpi xmlns:a14="http://schemas.microsoft.com/office/drawing/2010/main" val="0"/>
-                        </a:ext>
-                      </a:extLst>
-                    </a:blip>
-                    <a:srcRect l="9804" t="4546" r="9804" b="16667"/>
-                    <a:stretch>
-                      <a:fillRect/>
-                    </a:stretch>
-                  </pic:blipFill>
-                  <pic:spPr bwMode="auto">
-                    <a:xfrm>
-                      <a:off x="0" y="0"/>
-                      <a:ext cx="5574030" cy="7077710"/>
-                    </a:xfrm>
-                    <a:prstGeom prst="rect">
-                      <a:avLst/>
-                    </a:prstGeom>
-                    <a:noFill/>
-                    <a:ln>
-                      <a:noFill/>
-                    </a:ln>
-                  </pic:spPr>
-                </pic:pic>
-              </a:graphicData>
-            </a:graphic>
-          </wp:inline>
-        </w:drawing>
-      </w:r>
-    </w:p>
-    <w:p>
-      <w:pPr>
-        <w:pStyle w:val="Heading1"/>
-      </w:pPr>
       <w:r>
         <w:br w:type="page"/>
       </w:r>
       <w:bookmarkStart w:id="26" w:name="_Toc216495269"/>
-      <w:bookmarkStart w:id="27" w:name="_Toc347309620"/>
+      <w:bookmarkStart w:id="27" w:name="_Toc222426073"/>
       <w:r>
         <w:lastRenderedPageBreak/>
         <w:t>Change log</w:t>
@@ -4311,6 +4117,13 @@
                 <w:szCs w:val="24"/>
               </w:rPr>
             </w:pPr>
+            <w:r>
+              <w:rPr>
+                <w:sz w:val="24"/>
+                <w:szCs w:val="24"/>
+              </w:rPr>
+              <w:t>1.3</w:t>
+            </w:r>
           </w:p>
         </w:tc>
         <w:tc>
@@ -4325,6 +4138,13 @@
                 <w:szCs w:val="24"/>
               </w:rPr>
             </w:pPr>
+            <w:r>
+              <w:rPr>
+                <w:sz w:val="24"/>
+                <w:szCs w:val="24"/>
+              </w:rPr>
+              <w:t>N/A</w:t>
+            </w:r>
           </w:p>
         </w:tc>
         <w:tc>
@@ -4339,6 +4159,13 @@
                 <w:szCs w:val="24"/>
               </w:rPr>
             </w:pPr>
+            <w:r>
+              <w:rPr>
+                <w:sz w:val="24"/>
+                <w:szCs w:val="24"/>
+              </w:rPr>
+              <w:t>14/02/2013</w:t>
+            </w:r>
           </w:p>
         </w:tc>
         <w:tc>
@@ -4353,6 +4180,13 @@
                 <w:szCs w:val="24"/>
               </w:rPr>
             </w:pPr>
+            <w:r>
+              <w:rPr>
+                <w:sz w:val="24"/>
+                <w:szCs w:val="24"/>
+              </w:rPr>
+              <w:t>Updated with new design</w:t>
+            </w:r>
           </w:p>
         </w:tc>
         <w:tc>
@@ -4367,6 +4201,13 @@
                 <w:szCs w:val="24"/>
               </w:rPr>
             </w:pPr>
+            <w:r>
+              <w:rPr>
+                <w:sz w:val="24"/>
+                <w:szCs w:val="24"/>
+              </w:rPr>
+              <w:t>Sbs1</w:t>
+            </w:r>
           </w:p>
         </w:tc>
       </w:tr>
@@ -4395,7 +4236,7 @@
 </file>
 
 <file path=word/endnotes.xml><?xml version="1.0" encoding="utf-8"?>
-<w:endnotes xmlns:wpc="http://schemas.microsoft.com/office/word/2010/wordprocessingCanvas" xmlns:mc="http://schemas.openxmlformats.org/markup-compatibility/2006" xmlns:o="urn:schemas-microsoft-com:office:office" xmlns:r="http://schemas.openxmlformats.org/officeDocument/2006/relationships" xmlns:m="http://schemas.openxmlformats.org/officeDocument/2006/math" xmlns:v="urn:schemas-microsoft-com:vml" xmlns:wp14="http://schemas.microsoft.com/office/word/2010/wordprocessingDrawing" xmlns:wp="http://schemas.openxmlformats.org/drawingml/2006/wordprocessingDrawing" xmlns:w10="urn:schemas-microsoft-com:office:word" xmlns:w="http://schemas.openxmlformats.org/wordprocessingml/2006/main" xmlns:w14="http://schemas.microsoft.com/office/word/2010/wordml" xmlns:wpg="http://schemas.microsoft.com/office/word/2010/wordprocessingGroup" xmlns:wpi="http://schemas.microsoft.com/office/word/2010/wordprocessingInk" xmlns:wne="http://schemas.microsoft.com/office/word/2006/wordml" xmlns:wps="http://schemas.microsoft.com/office/word/2010/wordprocessingShape" mc:Ignorable="w14 wp14">
+<w:endnotes xmlns:wpc="http://schemas.microsoft.com/office/word/2010/wordprocessingCanvas" xmlns:mo="http://schemas.microsoft.com/office/mac/office/2008/main" xmlns:mc="http://schemas.openxmlformats.org/markup-compatibility/2006" xmlns:mv="urn:schemas-microsoft-com:mac:vml" xmlns:o="urn:schemas-microsoft-com:office:office" xmlns:r="http://schemas.openxmlformats.org/officeDocument/2006/relationships" xmlns:m="http://schemas.openxmlformats.org/officeDocument/2006/math" xmlns:v="urn:schemas-microsoft-com:vml" xmlns:wp14="http://schemas.microsoft.com/office/word/2010/wordprocessingDrawing" xmlns:wp="http://schemas.openxmlformats.org/drawingml/2006/wordprocessingDrawing" xmlns:w10="urn:schemas-microsoft-com:office:word" xmlns:w="http://schemas.openxmlformats.org/wordprocessingml/2006/main" xmlns:w14="http://schemas.microsoft.com/office/word/2010/wordml" xmlns:wpg="http://schemas.microsoft.com/office/word/2010/wordprocessingGroup" xmlns:wpi="http://schemas.microsoft.com/office/word/2010/wordprocessingInk" xmlns:wne="http://schemas.microsoft.com/office/word/2006/wordml" xmlns:wps="http://schemas.microsoft.com/office/word/2010/wordprocessingShape" mc:Ignorable="w14 wp14">
   <w:endnote w:type="separator" w:id="-1">
     <w:p>
       <w:pPr>
@@ -4420,7 +4261,7 @@
 </file>
 
 <file path=word/footer1.xml><?xml version="1.0" encoding="utf-8"?>
-<w:ftr xmlns:wpc="http://schemas.microsoft.com/office/word/2010/wordprocessingCanvas" xmlns:mc="http://schemas.openxmlformats.org/markup-compatibility/2006" xmlns:o="urn:schemas-microsoft-com:office:office" xmlns:r="http://schemas.openxmlformats.org/officeDocument/2006/relationships" xmlns:m="http://schemas.openxmlformats.org/officeDocument/2006/math" xmlns:v="urn:schemas-microsoft-com:vml" xmlns:wp14="http://schemas.microsoft.com/office/word/2010/wordprocessingDrawing" xmlns:wp="http://schemas.openxmlformats.org/drawingml/2006/wordprocessingDrawing" xmlns:w10="urn:schemas-microsoft-com:office:word" xmlns:w="http://schemas.openxmlformats.org/wordprocessingml/2006/main" xmlns:w14="http://schemas.microsoft.com/office/word/2010/wordml" xmlns:wpg="http://schemas.microsoft.com/office/word/2010/wordprocessingGroup" xmlns:wpi="http://schemas.microsoft.com/office/word/2010/wordprocessingInk" xmlns:wne="http://schemas.microsoft.com/office/word/2006/wordml" xmlns:wps="http://schemas.microsoft.com/office/word/2010/wordprocessingShape" mc:Ignorable="w14 wp14">
+<w:ftr xmlns:wpc="http://schemas.microsoft.com/office/word/2010/wordprocessingCanvas" xmlns:mo="http://schemas.microsoft.com/office/mac/office/2008/main" xmlns:mc="http://schemas.openxmlformats.org/markup-compatibility/2006" xmlns:mv="urn:schemas-microsoft-com:mac:vml" xmlns:o="urn:schemas-microsoft-com:office:office" xmlns:r="http://schemas.openxmlformats.org/officeDocument/2006/relationships" xmlns:m="http://schemas.openxmlformats.org/officeDocument/2006/math" xmlns:v="urn:schemas-microsoft-com:vml" xmlns:wp14="http://schemas.microsoft.com/office/word/2010/wordprocessingDrawing" xmlns:wp="http://schemas.openxmlformats.org/drawingml/2006/wordprocessingDrawing" xmlns:w10="urn:schemas-microsoft-com:office:word" xmlns:w="http://schemas.openxmlformats.org/wordprocessingml/2006/main" xmlns:w14="http://schemas.microsoft.com/office/word/2010/wordml" xmlns:wpg="http://schemas.microsoft.com/office/word/2010/wordprocessingGroup" xmlns:wpi="http://schemas.microsoft.com/office/word/2010/wordprocessingInk" xmlns:wne="http://schemas.microsoft.com/office/word/2006/wordml" xmlns:wps="http://schemas.microsoft.com/office/word/2010/wordprocessingShape" mc:Ignorable="w14 wp14">
   <w:p>
     <w:pPr>
       <w:pStyle w:val="Footer"/>
@@ -4469,7 +4310,7 @@
         <w:rFonts w:ascii="Cambria" w:hAnsi="Cambria"/>
         <w:noProof/>
       </w:rPr>
-      <w:t>13</w:t>
+      <w:t>1</w:t>
     </w:r>
     <w:r>
       <w:rPr>
@@ -4488,7 +4329,7 @@
 </file>
 
 <file path=word/footer2.xml><?xml version="1.0" encoding="utf-8"?>
-<w:ftr xmlns:wpc="http://schemas.microsoft.com/office/word/2010/wordprocessingCanvas" xmlns:mc="http://schemas.openxmlformats.org/markup-compatibility/2006" xmlns:o="urn:schemas-microsoft-com:office:office" xmlns:r="http://schemas.openxmlformats.org/officeDocument/2006/relationships" xmlns:m="http://schemas.openxmlformats.org/officeDocument/2006/math" xmlns:v="urn:schemas-microsoft-com:vml" xmlns:wp14="http://schemas.microsoft.com/office/word/2010/wordprocessingDrawing" xmlns:wp="http://schemas.openxmlformats.org/drawingml/2006/wordprocessingDrawing" xmlns:w10="urn:schemas-microsoft-com:office:word" xmlns:w="http://schemas.openxmlformats.org/wordprocessingml/2006/main" xmlns:w14="http://schemas.microsoft.com/office/word/2010/wordml" xmlns:wpg="http://schemas.microsoft.com/office/word/2010/wordprocessingGroup" xmlns:wpi="http://schemas.microsoft.com/office/word/2010/wordprocessingInk" xmlns:wne="http://schemas.microsoft.com/office/word/2006/wordml" xmlns:wps="http://schemas.microsoft.com/office/word/2010/wordprocessingShape" mc:Ignorable="w14 wp14">
+<w:ftr xmlns:wpc="http://schemas.microsoft.com/office/word/2010/wordprocessingCanvas" xmlns:mo="http://schemas.microsoft.com/office/mac/office/2008/main" xmlns:mc="http://schemas.openxmlformats.org/markup-compatibility/2006" xmlns:mv="urn:schemas-microsoft-com:mac:vml" xmlns:o="urn:schemas-microsoft-com:office:office" xmlns:r="http://schemas.openxmlformats.org/officeDocument/2006/relationships" xmlns:m="http://schemas.openxmlformats.org/officeDocument/2006/math" xmlns:v="urn:schemas-microsoft-com:vml" xmlns:wp14="http://schemas.microsoft.com/office/word/2010/wordprocessingDrawing" xmlns:wp="http://schemas.openxmlformats.org/drawingml/2006/wordprocessingDrawing" xmlns:w10="urn:schemas-microsoft-com:office:word" xmlns:w="http://schemas.openxmlformats.org/wordprocessingml/2006/main" xmlns:w14="http://schemas.microsoft.com/office/word/2010/wordml" xmlns:wpg="http://schemas.microsoft.com/office/word/2010/wordprocessingGroup" xmlns:wpi="http://schemas.microsoft.com/office/word/2010/wordprocessingInk" xmlns:wne="http://schemas.microsoft.com/office/word/2006/wordml" xmlns:wps="http://schemas.microsoft.com/office/word/2010/wordprocessingShape" mc:Ignorable="w14 wp14">
   <w:p>
     <w:pPr>
       <w:pStyle w:val="Footer"/>
@@ -4548,7 +4389,7 @@
 </file>
 
 <file path=word/footnotes.xml><?xml version="1.0" encoding="utf-8"?>
-<w:footnotes xmlns:wpc="http://schemas.microsoft.com/office/word/2010/wordprocessingCanvas" xmlns:mc="http://schemas.openxmlformats.org/markup-compatibility/2006" xmlns:o="urn:schemas-microsoft-com:office:office" xmlns:r="http://schemas.openxmlformats.org/officeDocument/2006/relationships" xmlns:m="http://schemas.openxmlformats.org/officeDocument/2006/math" xmlns:v="urn:schemas-microsoft-com:vml" xmlns:wp14="http://schemas.microsoft.com/office/word/2010/wordprocessingDrawing" xmlns:wp="http://schemas.openxmlformats.org/drawingml/2006/wordprocessingDrawing" xmlns:w10="urn:schemas-microsoft-com:office:word" xmlns:w="http://schemas.openxmlformats.org/wordprocessingml/2006/main" xmlns:w14="http://schemas.microsoft.com/office/word/2010/wordml" xmlns:wpg="http://schemas.microsoft.com/office/word/2010/wordprocessingGroup" xmlns:wpi="http://schemas.microsoft.com/office/word/2010/wordprocessingInk" xmlns:wne="http://schemas.microsoft.com/office/word/2006/wordml" xmlns:wps="http://schemas.microsoft.com/office/word/2010/wordprocessingShape" mc:Ignorable="w14 wp14">
+<w:footnotes xmlns:wpc="http://schemas.microsoft.com/office/word/2010/wordprocessingCanvas" xmlns:mo="http://schemas.microsoft.com/office/mac/office/2008/main" xmlns:mc="http://schemas.openxmlformats.org/markup-compatibility/2006" xmlns:mv="urn:schemas-microsoft-com:mac:vml" xmlns:o="urn:schemas-microsoft-com:office:office" xmlns:r="http://schemas.openxmlformats.org/officeDocument/2006/relationships" xmlns:m="http://schemas.openxmlformats.org/officeDocument/2006/math" xmlns:v="urn:schemas-microsoft-com:vml" xmlns:wp14="http://schemas.microsoft.com/office/word/2010/wordprocessingDrawing" xmlns:wp="http://schemas.openxmlformats.org/drawingml/2006/wordprocessingDrawing" xmlns:w10="urn:schemas-microsoft-com:office:word" xmlns:w="http://schemas.openxmlformats.org/wordprocessingml/2006/main" xmlns:w14="http://schemas.microsoft.com/office/word/2010/wordml" xmlns:wpg="http://schemas.microsoft.com/office/word/2010/wordprocessingGroup" xmlns:wpi="http://schemas.microsoft.com/office/word/2010/wordprocessingInk" xmlns:wne="http://schemas.microsoft.com/office/word/2006/wordml" xmlns:wps="http://schemas.microsoft.com/office/word/2010/wordprocessingShape" mc:Ignorable="w14 wp14">
   <w:footnote w:type="separator" w:id="-1">
     <w:p>
       <w:pPr>
@@ -4573,7 +4414,7 @@
 </file>
 
 <file path=word/header1.xml><?xml version="1.0" encoding="utf-8"?>
-<w:hdr xmlns:wpc="http://schemas.microsoft.com/office/word/2010/wordprocessingCanvas" xmlns:mc="http://schemas.openxmlformats.org/markup-compatibility/2006" xmlns:o="urn:schemas-microsoft-com:office:office" xmlns:r="http://schemas.openxmlformats.org/officeDocument/2006/relationships" xmlns:m="http://schemas.openxmlformats.org/officeDocument/2006/math" xmlns:v="urn:schemas-microsoft-com:vml" xmlns:wp14="http://schemas.microsoft.com/office/word/2010/wordprocessingDrawing" xmlns:wp="http://schemas.openxmlformats.org/drawingml/2006/wordprocessingDrawing" xmlns:w10="urn:schemas-microsoft-com:office:word" xmlns:w="http://schemas.openxmlformats.org/wordprocessingml/2006/main" xmlns:w14="http://schemas.microsoft.com/office/word/2010/wordml" xmlns:wpg="http://schemas.microsoft.com/office/word/2010/wordprocessingGroup" xmlns:wpi="http://schemas.microsoft.com/office/word/2010/wordprocessingInk" xmlns:wne="http://schemas.microsoft.com/office/word/2006/wordml" xmlns:wps="http://schemas.microsoft.com/office/word/2010/wordprocessingShape" mc:Ignorable="w14 wp14">
+<w:hdr xmlns:wpc="http://schemas.microsoft.com/office/word/2010/wordprocessingCanvas" xmlns:mo="http://schemas.microsoft.com/office/mac/office/2008/main" xmlns:mc="http://schemas.openxmlformats.org/markup-compatibility/2006" xmlns:mv="urn:schemas-microsoft-com:mac:vml" xmlns:o="urn:schemas-microsoft-com:office:office" xmlns:r="http://schemas.openxmlformats.org/officeDocument/2006/relationships" xmlns:m="http://schemas.openxmlformats.org/officeDocument/2006/math" xmlns:v="urn:schemas-microsoft-com:vml" xmlns:wp14="http://schemas.microsoft.com/office/word/2010/wordprocessingDrawing" xmlns:wp="http://schemas.openxmlformats.org/drawingml/2006/wordprocessingDrawing" xmlns:w10="urn:schemas-microsoft-com:office:word" xmlns:w="http://schemas.openxmlformats.org/wordprocessingml/2006/main" xmlns:w14="http://schemas.microsoft.com/office/word/2010/wordml" xmlns:wpg="http://schemas.microsoft.com/office/word/2010/wordprocessingGroup" xmlns:wpi="http://schemas.microsoft.com/office/word/2010/wordprocessingInk" xmlns:wne="http://schemas.microsoft.com/office/word/2006/wordml" xmlns:wps="http://schemas.microsoft.com/office/word/2010/wordprocessingShape" mc:Ignorable="w14 wp14">
   <w:p>
     <w:pPr>
       <w:pStyle w:val="Header"/>
@@ -4602,7 +4443,7 @@
 </file>
 
 <file path=word/numbering.xml><?xml version="1.0" encoding="utf-8"?>
-<w:numbering xmlns:wpc="http://schemas.microsoft.com/office/word/2010/wordprocessingCanvas" xmlns:mc="http://schemas.openxmlformats.org/markup-compatibility/2006" xmlns:o="urn:schemas-microsoft-com:office:office" xmlns:r="http://schemas.openxmlformats.org/officeDocument/2006/relationships" xmlns:m="http://schemas.openxmlformats.org/officeDocument/2006/math" xmlns:v="urn:schemas-microsoft-com:vml" xmlns:wp14="http://schemas.microsoft.com/office/word/2010/wordprocessingDrawing" xmlns:wp="http://schemas.openxmlformats.org/drawingml/2006/wordprocessingDrawing" xmlns:w10="urn:schemas-microsoft-com:office:word" xmlns:w="http://schemas.openxmlformats.org/wordprocessingml/2006/main" xmlns:w14="http://schemas.microsoft.com/office/word/2010/wordml" xmlns:wpg="http://schemas.microsoft.com/office/word/2010/wordprocessingGroup" xmlns:wpi="http://schemas.microsoft.com/office/word/2010/wordprocessingInk" xmlns:wne="http://schemas.microsoft.com/office/word/2006/wordml" xmlns:wps="http://schemas.microsoft.com/office/word/2010/wordprocessingShape" mc:Ignorable="w14 wp14">
+<w:numbering xmlns:wpc="http://schemas.microsoft.com/office/word/2010/wordprocessingCanvas" xmlns:mo="http://schemas.microsoft.com/office/mac/office/2008/main" xmlns:mc="http://schemas.openxmlformats.org/markup-compatibility/2006" xmlns:mv="urn:schemas-microsoft-com:mac:vml" xmlns:o="urn:schemas-microsoft-com:office:office" xmlns:r="http://schemas.openxmlformats.org/officeDocument/2006/relationships" xmlns:m="http://schemas.openxmlformats.org/officeDocument/2006/math" xmlns:v="urn:schemas-microsoft-com:vml" xmlns:wp14="http://schemas.microsoft.com/office/word/2010/wordprocessingDrawing" xmlns:wp="http://schemas.openxmlformats.org/drawingml/2006/wordprocessingDrawing" xmlns:w10="urn:schemas-microsoft-com:office:word" xmlns:w="http://schemas.openxmlformats.org/wordprocessingml/2006/main" xmlns:w14="http://schemas.microsoft.com/office/word/2010/wordml" xmlns:wpg="http://schemas.microsoft.com/office/word/2010/wordprocessingGroup" xmlns:wpi="http://schemas.microsoft.com/office/word/2010/wordprocessingInk" xmlns:wne="http://schemas.microsoft.com/office/word/2006/wordml" xmlns:wps="http://schemas.microsoft.com/office/word/2010/wordprocessingShape" mc:Ignorable="w14 wp14">
   <w:abstractNum w:abstractNumId="0">
     <w:nsid w:val="2D0E221B"/>
     <w:multiLevelType w:val="multilevel"/>
@@ -4735,7 +4576,7 @@
     </w:rPrDefault>
     <w:pPrDefault/>
   </w:docDefaults>
-  <w:latentStyles w:defLockedState="0" w:defUIPriority="99" w:defSemiHidden="1" w:defUnhideWhenUsed="1" w:defQFormat="0" w:count="267">
+  <w:latentStyles w:defLockedState="0" w:defUIPriority="99" w:defSemiHidden="1" w:defUnhideWhenUsed="1" w:defQFormat="0" w:count="276">
     <w:lsdException w:name="Normal" w:locked="1" w:semiHidden="0" w:uiPriority="0" w:unhideWhenUsed="0" w:qFormat="1"/>
     <w:lsdException w:name="heading 1" w:locked="1" w:semiHidden="0" w:uiPriority="0" w:unhideWhenUsed="0" w:qFormat="1"/>
     <w:lsdException w:name="heading 2" w:locked="1" w:semiHidden="0" w:uiPriority="0" w:unhideWhenUsed="0" w:qFormat="1"/>
@@ -5460,7 +5301,7 @@
 </file>
 
 <file path=word/stylesWithEffects.xml><?xml version="1.0" encoding="utf-8"?>
-<w:styles xmlns:wpc="http://schemas.microsoft.com/office/word/2010/wordprocessingCanvas" xmlns:mc="http://schemas.openxmlformats.org/markup-compatibility/2006" xmlns:o="urn:schemas-microsoft-com:office:office" xmlns:r="http://schemas.openxmlformats.org/officeDocument/2006/relationships" xmlns:m="http://schemas.openxmlformats.org/officeDocument/2006/math" xmlns:v="urn:schemas-microsoft-com:vml" xmlns:wp14="http://schemas.microsoft.com/office/word/2010/wordprocessingDrawing" xmlns:wp="http://schemas.openxmlformats.org/drawingml/2006/wordprocessingDrawing" xmlns:w10="urn:schemas-microsoft-com:office:word" xmlns:w="http://schemas.openxmlformats.org/wordprocessingml/2006/main" xmlns:w14="http://schemas.microsoft.com/office/word/2010/wordml" xmlns:wpg="http://schemas.microsoft.com/office/word/2010/wordprocessingGroup" xmlns:wpi="http://schemas.microsoft.com/office/word/2010/wordprocessingInk" xmlns:wne="http://schemas.microsoft.com/office/word/2006/wordml" xmlns:wps="http://schemas.microsoft.com/office/word/2010/wordprocessingShape" mc:Ignorable="w14 wp14">
+<w:styles xmlns:wpc="http://schemas.microsoft.com/office/word/2010/wordprocessingCanvas" xmlns:mo="http://schemas.microsoft.com/office/mac/office/2008/main" xmlns:mc="http://schemas.openxmlformats.org/markup-compatibility/2006" xmlns:mv="urn:schemas-microsoft-com:mac:vml" xmlns:o="urn:schemas-microsoft-com:office:office" xmlns:r="http://schemas.openxmlformats.org/officeDocument/2006/relationships" xmlns:m="http://schemas.openxmlformats.org/officeDocument/2006/math" xmlns:v="urn:schemas-microsoft-com:vml" xmlns:wp14="http://schemas.microsoft.com/office/word/2010/wordprocessingDrawing" xmlns:wp="http://schemas.openxmlformats.org/drawingml/2006/wordprocessingDrawing" xmlns:w10="urn:schemas-microsoft-com:office:word" xmlns:w="http://schemas.openxmlformats.org/wordprocessingml/2006/main" xmlns:w14="http://schemas.microsoft.com/office/word/2010/wordml" xmlns:wpg="http://schemas.microsoft.com/office/word/2010/wordprocessingGroup" xmlns:wpi="http://schemas.microsoft.com/office/word/2010/wordprocessingInk" xmlns:wne="http://schemas.microsoft.com/office/word/2006/wordml" xmlns:wps="http://schemas.microsoft.com/office/word/2010/wordprocessingShape" mc:Ignorable="w14 wp14">
   <w:docDefaults>
     <w:rPrDefault>
       <w:rPr>
@@ -5472,7 +5313,7 @@
     </w:rPrDefault>
     <w:pPrDefault/>
   </w:docDefaults>
-  <w:latentStyles w:defLockedState="0" w:defUIPriority="99" w:defSemiHidden="1" w:defUnhideWhenUsed="1" w:defQFormat="0" w:count="267">
+  <w:latentStyles w:defLockedState="0" w:defUIPriority="99" w:defSemiHidden="1" w:defUnhideWhenUsed="1" w:defQFormat="0" w:count="276">
     <w:lsdException w:name="Normal" w:locked="1" w:semiHidden="0" w:uiPriority="0" w:unhideWhenUsed="0" w:qFormat="1"/>
     <w:lsdException w:name="heading 1" w:locked="1" w:semiHidden="0" w:uiPriority="0" w:unhideWhenUsed="0" w:qFormat="1"/>
     <w:lsdException w:name="heading 2" w:locked="1" w:semiHidden="0" w:uiPriority="0" w:unhideWhenUsed="0" w:qFormat="1"/>
@@ -6484,7 +6325,7 @@
 </file>
 
 <file path=customXml/itemProps1.xml><?xml version="1.0" encoding="utf-8"?>
-<ds:datastoreItem xmlns:ds="http://schemas.openxmlformats.org/officeDocument/2006/customXml" ds:itemID="{5AAC02C6-52E5-40A6-9B72-53DECB443409}">
+<ds:datastoreItem xmlns:ds="http://schemas.openxmlformats.org/officeDocument/2006/customXml" ds:itemID="{F72F023A-B2E8-4D4B-B1DD-E2A651427176}">
   <ds:schemaRefs>
     <ds:schemaRef ds:uri="http://schemas.openxmlformats.org/officeDocument/2006/bibliography"/>
   </ds:schemaRefs>

</xml_diff>